<commit_message>
starting with the FS concept
</commit_message>
<xml_diff>
--- a/Template_Files/03_FunctionalSafetyConcept_LaneAssistance_Template.docx
+++ b/Template_Files/03_FunctionalSafetyConcept_LaneAssistance_Template.docx
@@ -656,28 +656,19 @@
                 <w:szCs w:val="22"/>
               </w:rPr>
             </w:pPr>
-          </w:p>
-        </w:tc>
-        <w:tc>
-          <w:tcPr>
-            <w:tcW w:w="1275" w:type="dxa"/>
-          </w:tcPr>
-          <w:p>
-            <w:pPr>
-              <w:pStyle w:val="normal"/>
-              <w:widowControl w:val="0"/>
-              <w:contextualSpacing w:val="0"/>
+            <w:r>
               <w:rPr>
                 <w:rFonts w:ascii="Calibri" w:eastAsia="Calibri" w:hAnsi="Calibri" w:cs="Calibri"/>
                 <w:sz w:val="22"/>
                 <w:szCs w:val="22"/>
               </w:rPr>
-            </w:pPr>
-          </w:p>
-        </w:tc>
-        <w:tc>
-          <w:tcPr>
-            <w:tcW w:w="2100" w:type="dxa"/>
+              <w:t>02/03/2018</w:t>
+            </w:r>
+          </w:p>
+        </w:tc>
+        <w:tc>
+          <w:tcPr>
+            <w:tcW w:w="1275" w:type="dxa"/>
           </w:tcPr>
           <w:p>
             <w:pPr>
@@ -690,23 +681,74 @@
                 <w:szCs w:val="22"/>
               </w:rPr>
             </w:pPr>
-          </w:p>
-        </w:tc>
-        <w:tc>
-          <w:tcPr>
-            <w:tcW w:w="4785" w:type="dxa"/>
-          </w:tcPr>
-          <w:p>
-            <w:pPr>
-              <w:pStyle w:val="normal"/>
-              <w:widowControl w:val="0"/>
-              <w:contextualSpacing w:val="0"/>
+            <w:r>
               <w:rPr>
                 <w:rFonts w:ascii="Calibri" w:eastAsia="Calibri" w:hAnsi="Calibri" w:cs="Calibri"/>
                 <w:sz w:val="22"/>
                 <w:szCs w:val="22"/>
               </w:rPr>
-            </w:pPr>
+              <w:t>0.2</w:t>
+            </w:r>
+          </w:p>
+        </w:tc>
+        <w:tc>
+          <w:tcPr>
+            <w:tcW w:w="2100" w:type="dxa"/>
+          </w:tcPr>
+          <w:p>
+            <w:pPr>
+              <w:pStyle w:val="normal"/>
+              <w:widowControl w:val="0"/>
+              <w:contextualSpacing w:val="0"/>
+              <w:rPr>
+                <w:rFonts w:ascii="Calibri" w:eastAsia="Calibri" w:hAnsi="Calibri" w:cs="Calibri"/>
+                <w:sz w:val="22"/>
+                <w:szCs w:val="22"/>
+              </w:rPr>
+            </w:pPr>
+            <w:r>
+              <w:rPr>
+                <w:rFonts w:ascii="Calibri" w:eastAsia="Calibri" w:hAnsi="Calibri" w:cs="Calibri"/>
+                <w:sz w:val="22"/>
+                <w:szCs w:val="22"/>
+              </w:rPr>
+              <w:t xml:space="preserve">Michael </w:t>
+            </w:r>
+            <w:proofErr w:type="spellStart"/>
+            <w:r>
+              <w:rPr>
+                <w:rFonts w:ascii="Calibri" w:eastAsia="Calibri" w:hAnsi="Calibri" w:cs="Calibri"/>
+                <w:sz w:val="22"/>
+                <w:szCs w:val="22"/>
+              </w:rPr>
+              <w:t>Scharf</w:t>
+            </w:r>
+            <w:proofErr w:type="spellEnd"/>
+          </w:p>
+        </w:tc>
+        <w:tc>
+          <w:tcPr>
+            <w:tcW w:w="4785" w:type="dxa"/>
+          </w:tcPr>
+          <w:p>
+            <w:pPr>
+              <w:pStyle w:val="normal"/>
+              <w:widowControl w:val="0"/>
+              <w:contextualSpacing w:val="0"/>
+              <w:rPr>
+                <w:rFonts w:ascii="Calibri" w:eastAsia="Calibri" w:hAnsi="Calibri" w:cs="Calibri"/>
+                <w:sz w:val="22"/>
+                <w:szCs w:val="22"/>
+              </w:rPr>
+            </w:pPr>
+            <w:r>
+              <w:rPr>
+                <w:rFonts w:ascii="Calibri" w:eastAsia="Calibri" w:hAnsi="Calibri" w:cs="Calibri"/>
+                <w:sz w:val="22"/>
+                <w:szCs w:val="22"/>
+              </w:rPr>
+              <w:t>Start filling out document</w:t>
+            </w:r>
           </w:p>
         </w:tc>
       </w:tr>
@@ -1338,6 +1380,65 @@
     </w:p>
     <w:p>
       <w:pPr>
+        <w:pStyle w:val="normal"/>
+        <w:rPr>
+          <w:rFonts w:ascii="Calibri" w:eastAsia="Calibri" w:hAnsi="Calibri" w:cs="Calibri"/>
+        </w:rPr>
+      </w:pPr>
+      <w:r>
+        <w:rPr>
+          <w:rFonts w:ascii="Calibri" w:eastAsia="Calibri" w:hAnsi="Calibri" w:cs="Calibri"/>
+        </w:rPr>
+        <w:t xml:space="preserve">To achieve the overall goal of functional safety to avoid accidents by reducing risk to an acceptable level, the FSC is </w:t>
+      </w:r>
+    </w:p>
+    <w:p>
+      <w:pPr>
+        <w:pStyle w:val="normal"/>
+        <w:numPr>
+          <w:ilvl w:val="0"/>
+          <w:numId w:val="2"/>
+        </w:numPr>
+        <w:rPr>
+          <w:rFonts w:ascii="Calibri" w:eastAsia="Calibri" w:hAnsi="Calibri" w:cs="Calibri"/>
+        </w:rPr>
+      </w:pPr>
+      <w:r>
+        <w:rPr>
+          <w:rFonts w:ascii="Calibri" w:eastAsia="Calibri" w:hAnsi="Calibri" w:cs="Calibri"/>
+        </w:rPr>
+        <w:t>Identifying subsystems containing high level of risk</w:t>
+      </w:r>
+    </w:p>
+    <w:p>
+      <w:pPr>
+        <w:pStyle w:val="normal"/>
+        <w:numPr>
+          <w:ilvl w:val="0"/>
+          <w:numId w:val="2"/>
+        </w:numPr>
+        <w:rPr>
+          <w:rFonts w:ascii="Calibri" w:eastAsia="Calibri" w:hAnsi="Calibri" w:cs="Calibri"/>
+        </w:rPr>
+      </w:pPr>
+      <w:r>
+        <w:rPr>
+          <w:rFonts w:ascii="Calibri" w:eastAsia="Calibri" w:hAnsi="Calibri" w:cs="Calibri"/>
+        </w:rPr>
+        <w:t>Identifying countermeasure to reduce risks and therefore prevent accidents.</w:t>
+      </w:r>
+    </w:p>
+    <w:p>
+      <w:pPr>
+        <w:pStyle w:val="normal"/>
+        <w:rPr>
+          <w:b/>
+          <w:color w:val="B7B7B7"/>
+        </w:rPr>
+      </w:pPr>
+    </w:p>
+    <w:p>
+      <w:pPr>
         <w:pStyle w:val="berschrift1"/>
         <w:contextualSpacing w:val="0"/>
       </w:pPr>
@@ -2665,6 +2766,16 @@
               <w:widowControl w:val="0"/>
               <w:spacing w:line="240" w:lineRule="auto"/>
             </w:pPr>
+            <w:r>
+              <w:rPr>
+                <w:rFonts w:ascii="Helvetica" w:hAnsi="Helvetica" w:cs="Helvetica"/>
+                <w:color w:val="4F4F4F"/>
+                <w:sz w:val="21"/>
+                <w:szCs w:val="21"/>
+                <w:shd w:val="clear" w:color="auto" w:fill="FFFFFF"/>
+              </w:rPr>
+              <w:t>The lane departure warning function applies an oscillating torque with very high torque amplitude MORE than the above limit.</w:t>
+            </w:r>
           </w:p>
         </w:tc>
         <w:tc>
@@ -2761,6 +2872,16 @@
               <w:widowControl w:val="0"/>
               <w:spacing w:line="240" w:lineRule="auto"/>
             </w:pPr>
+            <w:r>
+              <w:rPr>
+                <w:rFonts w:ascii="Helvetica" w:hAnsi="Helvetica" w:cs="Helvetica"/>
+                <w:color w:val="4F4F4F"/>
+                <w:sz w:val="21"/>
+                <w:szCs w:val="21"/>
+                <w:shd w:val="clear" w:color="auto" w:fill="FFFFFF"/>
+              </w:rPr>
+              <w:t>The lane departure warning function applies an oscillating torque with very high torque frequency MORE than the above limit.</w:t>
+            </w:r>
           </w:p>
         </w:tc>
         <w:tc>
@@ -2857,6 +2978,16 @@
               <w:widowControl w:val="0"/>
               <w:spacing w:line="240" w:lineRule="auto"/>
             </w:pPr>
+            <w:r>
+              <w:rPr>
+                <w:rFonts w:ascii="Helvetica" w:hAnsi="Helvetica" w:cs="Helvetica"/>
+                <w:color w:val="4F4F4F"/>
+                <w:sz w:val="21"/>
+                <w:szCs w:val="21"/>
+                <w:shd w:val="clear" w:color="auto" w:fill="FFFFFF"/>
+              </w:rPr>
+              <w:t>The lane keeping assistance function has NO limit in time duration which leads to misuse as an autonomous driving function.</w:t>
+            </w:r>
           </w:p>
         </w:tc>
         <w:tc>
@@ -3184,6 +3315,340 @@
           </w:tcPr>
           <w:p>
             <w:pPr>
+              <w:numPr>
+                <w:ilvl w:val="0"/>
+                <w:numId w:val="3"/>
+              </w:numPr>
+              <w:pBdr>
+                <w:top w:val="none" w:sz="0" w:space="0" w:color="auto"/>
+                <w:left w:val="none" w:sz="0" w:space="0" w:color="auto"/>
+                <w:bottom w:val="none" w:sz="0" w:space="0" w:color="auto"/>
+                <w:right w:val="none" w:sz="0" w:space="0" w:color="auto"/>
+                <w:between w:val="none" w:sz="0" w:space="0" w:color="auto"/>
+              </w:pBdr>
+              <w:shd w:val="clear" w:color="auto" w:fill="FFFFFF"/>
+              <w:spacing w:line="240" w:lineRule="auto"/>
+              <w:ind w:left="0"/>
+              <w:textAlignment w:val="baseline"/>
+              <w:rPr>
+                <w:rFonts w:ascii="inherit" w:eastAsia="Times New Roman" w:hAnsi="inherit" w:cs="Helvetica"/>
+                <w:color w:val="4F4F4F"/>
+                <w:sz w:val="23"/>
+                <w:szCs w:val="23"/>
+                <w:lang w:val="de-DE"/>
+              </w:rPr>
+            </w:pPr>
+            <w:r>
+              <w:rPr>
+                <w:rFonts w:ascii="inherit" w:eastAsia="Times New Roman" w:hAnsi="inherit" w:cs="Helvetica"/>
+                <w:color w:val="4F4F4F"/>
+                <w:sz w:val="23"/>
+                <w:szCs w:val="23"/>
+                <w:lang w:val="de-DE"/>
+              </w:rPr>
+              <w:t xml:space="preserve">The </w:t>
+            </w:r>
+            <w:proofErr w:type="spellStart"/>
+            <w:r>
+              <w:rPr>
+                <w:rFonts w:ascii="inherit" w:eastAsia="Times New Roman" w:hAnsi="inherit" w:cs="Helvetica"/>
+                <w:color w:val="4F4F4F"/>
+                <w:sz w:val="23"/>
+                <w:szCs w:val="23"/>
+                <w:lang w:val="de-DE"/>
+              </w:rPr>
+              <w:t>lane</w:t>
+            </w:r>
+            <w:proofErr w:type="spellEnd"/>
+            <w:r>
+              <w:rPr>
+                <w:rFonts w:ascii="inherit" w:eastAsia="Times New Roman" w:hAnsi="inherit" w:cs="Helvetica"/>
+                <w:color w:val="4F4F4F"/>
+                <w:sz w:val="23"/>
+                <w:szCs w:val="23"/>
+                <w:lang w:val="de-DE"/>
+              </w:rPr>
+              <w:t xml:space="preserve"> </w:t>
+            </w:r>
+            <w:proofErr w:type="spellStart"/>
+            <w:r>
+              <w:rPr>
+                <w:rFonts w:ascii="inherit" w:eastAsia="Times New Roman" w:hAnsi="inherit" w:cs="Helvetica"/>
+                <w:color w:val="4F4F4F"/>
+                <w:sz w:val="23"/>
+                <w:szCs w:val="23"/>
+                <w:lang w:val="de-DE"/>
+              </w:rPr>
+              <w:t>keeping</w:t>
+            </w:r>
+            <w:proofErr w:type="spellEnd"/>
+            <w:r>
+              <w:rPr>
+                <w:rFonts w:ascii="inherit" w:eastAsia="Times New Roman" w:hAnsi="inherit" w:cs="Helvetica"/>
+                <w:color w:val="4F4F4F"/>
+                <w:sz w:val="23"/>
+                <w:szCs w:val="23"/>
+                <w:lang w:val="de-DE"/>
+              </w:rPr>
+              <w:t xml:space="preserve"> item </w:t>
+            </w:r>
+            <w:proofErr w:type="spellStart"/>
+            <w:r>
+              <w:rPr>
+                <w:rFonts w:ascii="inherit" w:eastAsia="Times New Roman" w:hAnsi="inherit" w:cs="Helvetica"/>
+                <w:color w:val="4F4F4F"/>
+                <w:sz w:val="23"/>
+                <w:szCs w:val="23"/>
+                <w:lang w:val="de-DE"/>
+              </w:rPr>
+              <w:t>shall</w:t>
+            </w:r>
+            <w:proofErr w:type="spellEnd"/>
+            <w:r>
+              <w:rPr>
+                <w:rFonts w:ascii="inherit" w:eastAsia="Times New Roman" w:hAnsi="inherit" w:cs="Helvetica"/>
+                <w:color w:val="4F4F4F"/>
+                <w:sz w:val="23"/>
+                <w:szCs w:val="23"/>
+                <w:lang w:val="de-DE"/>
+              </w:rPr>
+              <w:t xml:space="preserve"> </w:t>
+            </w:r>
+            <w:proofErr w:type="spellStart"/>
+            <w:r>
+              <w:rPr>
+                <w:rFonts w:ascii="inherit" w:eastAsia="Times New Roman" w:hAnsi="inherit" w:cs="Helvetica"/>
+                <w:color w:val="4F4F4F"/>
+                <w:sz w:val="23"/>
+                <w:szCs w:val="23"/>
+                <w:lang w:val="de-DE"/>
+              </w:rPr>
+              <w:t>ensure</w:t>
+            </w:r>
+            <w:proofErr w:type="spellEnd"/>
+            <w:r>
+              <w:rPr>
+                <w:rFonts w:ascii="inherit" w:eastAsia="Times New Roman" w:hAnsi="inherit" w:cs="Helvetica"/>
+                <w:color w:val="4F4F4F"/>
+                <w:sz w:val="23"/>
+                <w:szCs w:val="23"/>
+                <w:lang w:val="de-DE"/>
+              </w:rPr>
+              <w:t xml:space="preserve"> </w:t>
+            </w:r>
+            <w:proofErr w:type="spellStart"/>
+            <w:r>
+              <w:rPr>
+                <w:rFonts w:ascii="inherit" w:eastAsia="Times New Roman" w:hAnsi="inherit" w:cs="Helvetica"/>
+                <w:color w:val="4F4F4F"/>
+                <w:sz w:val="23"/>
+                <w:szCs w:val="23"/>
+                <w:lang w:val="de-DE"/>
+              </w:rPr>
+              <w:t>that</w:t>
+            </w:r>
+            <w:proofErr w:type="spellEnd"/>
+            <w:r>
+              <w:rPr>
+                <w:rFonts w:ascii="inherit" w:eastAsia="Times New Roman" w:hAnsi="inherit" w:cs="Helvetica"/>
+                <w:color w:val="4F4F4F"/>
+                <w:sz w:val="23"/>
+                <w:szCs w:val="23"/>
+                <w:lang w:val="de-DE"/>
+              </w:rPr>
+              <w:t xml:space="preserve"> </w:t>
+            </w:r>
+            <w:proofErr w:type="spellStart"/>
+            <w:r>
+              <w:rPr>
+                <w:rFonts w:ascii="inherit" w:eastAsia="Times New Roman" w:hAnsi="inherit" w:cs="Helvetica"/>
+                <w:color w:val="4F4F4F"/>
+                <w:sz w:val="23"/>
+                <w:szCs w:val="23"/>
+                <w:lang w:val="de-DE"/>
+              </w:rPr>
+              <w:t>the</w:t>
+            </w:r>
+            <w:proofErr w:type="spellEnd"/>
+            <w:r>
+              <w:rPr>
+                <w:rFonts w:ascii="inherit" w:eastAsia="Times New Roman" w:hAnsi="inherit" w:cs="Helvetica"/>
+                <w:color w:val="4F4F4F"/>
+                <w:sz w:val="23"/>
+                <w:szCs w:val="23"/>
+                <w:lang w:val="de-DE"/>
+              </w:rPr>
+              <w:t xml:space="preserve"> </w:t>
+            </w:r>
+            <w:proofErr w:type="spellStart"/>
+            <w:r>
+              <w:rPr>
+                <w:rFonts w:ascii="inherit" w:eastAsia="Times New Roman" w:hAnsi="inherit" w:cs="Helvetica"/>
+                <w:color w:val="4F4F4F"/>
+                <w:sz w:val="23"/>
+                <w:szCs w:val="23"/>
+                <w:lang w:val="de-DE"/>
+              </w:rPr>
+              <w:t>lane</w:t>
+            </w:r>
+            <w:proofErr w:type="spellEnd"/>
+            <w:r>
+              <w:rPr>
+                <w:rFonts w:ascii="inherit" w:eastAsia="Times New Roman" w:hAnsi="inherit" w:cs="Helvetica"/>
+                <w:color w:val="4F4F4F"/>
+                <w:sz w:val="23"/>
+                <w:szCs w:val="23"/>
+                <w:lang w:val="de-DE"/>
+              </w:rPr>
+              <w:t xml:space="preserve"> </w:t>
+            </w:r>
+            <w:proofErr w:type="spellStart"/>
+            <w:r>
+              <w:rPr>
+                <w:rFonts w:ascii="inherit" w:eastAsia="Times New Roman" w:hAnsi="inherit" w:cs="Helvetica"/>
+                <w:color w:val="4F4F4F"/>
+                <w:sz w:val="23"/>
+                <w:szCs w:val="23"/>
+                <w:lang w:val="de-DE"/>
+              </w:rPr>
+              <w:t>departure</w:t>
+            </w:r>
+            <w:proofErr w:type="spellEnd"/>
+            <w:r>
+              <w:rPr>
+                <w:rFonts w:ascii="inherit" w:eastAsia="Times New Roman" w:hAnsi="inherit" w:cs="Helvetica"/>
+                <w:color w:val="4F4F4F"/>
+                <w:sz w:val="23"/>
+                <w:szCs w:val="23"/>
+                <w:lang w:val="de-DE"/>
+              </w:rPr>
+              <w:t xml:space="preserve"> </w:t>
+            </w:r>
+            <w:proofErr w:type="spellStart"/>
+            <w:r>
+              <w:rPr>
+                <w:rFonts w:ascii="inherit" w:eastAsia="Times New Roman" w:hAnsi="inherit" w:cs="Helvetica"/>
+                <w:color w:val="4F4F4F"/>
+                <w:sz w:val="23"/>
+                <w:szCs w:val="23"/>
+                <w:lang w:val="de-DE"/>
+              </w:rPr>
+              <w:t>oscillating</w:t>
+            </w:r>
+            <w:proofErr w:type="spellEnd"/>
+            <w:r>
+              <w:rPr>
+                <w:rFonts w:ascii="inherit" w:eastAsia="Times New Roman" w:hAnsi="inherit" w:cs="Helvetica"/>
+                <w:color w:val="4F4F4F"/>
+                <w:sz w:val="23"/>
+                <w:szCs w:val="23"/>
+                <w:lang w:val="de-DE"/>
+              </w:rPr>
+              <w:t xml:space="preserve"> </w:t>
+            </w:r>
+            <w:proofErr w:type="spellStart"/>
+            <w:r>
+              <w:rPr>
+                <w:rFonts w:ascii="inherit" w:eastAsia="Times New Roman" w:hAnsi="inherit" w:cs="Helvetica"/>
+                <w:color w:val="4F4F4F"/>
+                <w:sz w:val="23"/>
+                <w:szCs w:val="23"/>
+                <w:lang w:val="de-DE"/>
+              </w:rPr>
+              <w:t>torque</w:t>
+            </w:r>
+            <w:proofErr w:type="spellEnd"/>
+            <w:r>
+              <w:rPr>
+                <w:rFonts w:ascii="inherit" w:eastAsia="Times New Roman" w:hAnsi="inherit" w:cs="Helvetica"/>
+                <w:color w:val="4F4F4F"/>
+                <w:sz w:val="23"/>
+                <w:szCs w:val="23"/>
+                <w:lang w:val="de-DE"/>
+              </w:rPr>
+              <w:t xml:space="preserve"> </w:t>
+            </w:r>
+            <w:proofErr w:type="spellStart"/>
+            <w:r>
+              <w:rPr>
+                <w:rFonts w:ascii="inherit" w:eastAsia="Times New Roman" w:hAnsi="inherit" w:cs="Helvetica"/>
+                <w:color w:val="4F4F4F"/>
+                <w:sz w:val="23"/>
+                <w:szCs w:val="23"/>
+                <w:lang w:val="de-DE"/>
+              </w:rPr>
+              <w:t>amplitude</w:t>
+            </w:r>
+            <w:proofErr w:type="spellEnd"/>
+            <w:r>
+              <w:rPr>
+                <w:rFonts w:ascii="inherit" w:eastAsia="Times New Roman" w:hAnsi="inherit" w:cs="Helvetica"/>
+                <w:color w:val="4F4F4F"/>
+                <w:sz w:val="23"/>
+                <w:szCs w:val="23"/>
+                <w:lang w:val="de-DE"/>
+              </w:rPr>
+              <w:t xml:space="preserve"> </w:t>
+            </w:r>
+            <w:proofErr w:type="spellStart"/>
+            <w:r>
+              <w:rPr>
+                <w:rFonts w:ascii="inherit" w:eastAsia="Times New Roman" w:hAnsi="inherit" w:cs="Helvetica"/>
+                <w:color w:val="4F4F4F"/>
+                <w:sz w:val="23"/>
+                <w:szCs w:val="23"/>
+                <w:lang w:val="de-DE"/>
+              </w:rPr>
+              <w:t>is</w:t>
+            </w:r>
+            <w:proofErr w:type="spellEnd"/>
+            <w:r>
+              <w:rPr>
+                <w:rFonts w:ascii="inherit" w:eastAsia="Times New Roman" w:hAnsi="inherit" w:cs="Helvetica"/>
+                <w:color w:val="4F4F4F"/>
+                <w:sz w:val="23"/>
+                <w:szCs w:val="23"/>
+                <w:lang w:val="de-DE"/>
+              </w:rPr>
+              <w:t xml:space="preserve"> </w:t>
+            </w:r>
+            <w:proofErr w:type="spellStart"/>
+            <w:r>
+              <w:rPr>
+                <w:rFonts w:ascii="inherit" w:eastAsia="Times New Roman" w:hAnsi="inherit" w:cs="Helvetica"/>
+                <w:color w:val="4F4F4F"/>
+                <w:sz w:val="23"/>
+                <w:szCs w:val="23"/>
+                <w:lang w:val="de-DE"/>
+              </w:rPr>
+              <w:t>below</w:t>
+            </w:r>
+            <w:proofErr w:type="spellEnd"/>
+            <w:r>
+              <w:rPr>
+                <w:rFonts w:ascii="inherit" w:eastAsia="Times New Roman" w:hAnsi="inherit" w:cs="Helvetica"/>
+                <w:color w:val="4F4F4F"/>
+                <w:sz w:val="23"/>
+                <w:szCs w:val="23"/>
+                <w:lang w:val="de-DE"/>
+              </w:rPr>
+              <w:t xml:space="preserve"> </w:t>
+            </w:r>
+            <w:proofErr w:type="spellStart"/>
+            <w:r>
+              <w:rPr>
+                <w:rFonts w:ascii="inherit" w:eastAsia="Times New Roman" w:hAnsi="inherit" w:cs="Helvetica"/>
+                <w:color w:val="4F4F4F"/>
+                <w:sz w:val="23"/>
+                <w:szCs w:val="23"/>
+                <w:lang w:val="de-DE"/>
+              </w:rPr>
+              <w:t>Max_Torque_Amplitude</w:t>
+            </w:r>
+            <w:proofErr w:type="spellEnd"/>
+          </w:p>
+          <w:p>
+            <w:pPr>
               <w:pStyle w:val="normal"/>
               <w:widowControl w:val="0"/>
             </w:pPr>
@@ -3205,6 +3670,9 @@
               <w:widowControl w:val="0"/>
               <w:spacing w:line="240" w:lineRule="auto"/>
             </w:pPr>
+            <w:r>
+              <w:t>C</w:t>
+            </w:r>
           </w:p>
         </w:tc>
         <w:tc>
@@ -3223,6 +3691,14 @@
               <w:widowControl w:val="0"/>
               <w:spacing w:line="240" w:lineRule="auto"/>
             </w:pPr>
+            <w:r>
+              <w:t xml:space="preserve">50 </w:t>
+            </w:r>
+            <w:proofErr w:type="spellStart"/>
+            <w:r>
+              <w:t>mS</w:t>
+            </w:r>
+            <w:proofErr w:type="spellEnd"/>
           </w:p>
         </w:tc>
         <w:tc>
@@ -3241,6 +3717,9 @@
               <w:widowControl w:val="0"/>
               <w:spacing w:line="240" w:lineRule="auto"/>
             </w:pPr>
+            <w:r>
+              <w:t>Set amplitude to zero.</w:t>
+            </w:r>
           </w:p>
         </w:tc>
       </w:tr>
@@ -3316,6 +3795,340 @@
           </w:tcPr>
           <w:p>
             <w:pPr>
+              <w:numPr>
+                <w:ilvl w:val="0"/>
+                <w:numId w:val="5"/>
+              </w:numPr>
+              <w:pBdr>
+                <w:top w:val="none" w:sz="0" w:space="0" w:color="auto"/>
+                <w:left w:val="none" w:sz="0" w:space="0" w:color="auto"/>
+                <w:bottom w:val="none" w:sz="0" w:space="0" w:color="auto"/>
+                <w:right w:val="none" w:sz="0" w:space="0" w:color="auto"/>
+                <w:between w:val="none" w:sz="0" w:space="0" w:color="auto"/>
+              </w:pBdr>
+              <w:shd w:val="clear" w:color="auto" w:fill="FFFFFF"/>
+              <w:spacing w:line="240" w:lineRule="auto"/>
+              <w:ind w:left="0"/>
+              <w:textAlignment w:val="baseline"/>
+              <w:rPr>
+                <w:rFonts w:ascii="inherit" w:eastAsia="Times New Roman" w:hAnsi="inherit" w:cs="Helvetica"/>
+                <w:color w:val="4F4F4F"/>
+                <w:sz w:val="23"/>
+                <w:szCs w:val="23"/>
+                <w:lang w:val="de-DE"/>
+              </w:rPr>
+            </w:pPr>
+            <w:r>
+              <w:rPr>
+                <w:rFonts w:ascii="inherit" w:eastAsia="Times New Roman" w:hAnsi="inherit" w:cs="Helvetica"/>
+                <w:color w:val="4F4F4F"/>
+                <w:sz w:val="23"/>
+                <w:szCs w:val="23"/>
+                <w:lang w:val="de-DE"/>
+              </w:rPr>
+              <w:t xml:space="preserve">The </w:t>
+            </w:r>
+            <w:proofErr w:type="spellStart"/>
+            <w:r>
+              <w:rPr>
+                <w:rFonts w:ascii="inherit" w:eastAsia="Times New Roman" w:hAnsi="inherit" w:cs="Helvetica"/>
+                <w:color w:val="4F4F4F"/>
+                <w:sz w:val="23"/>
+                <w:szCs w:val="23"/>
+                <w:lang w:val="de-DE"/>
+              </w:rPr>
+              <w:t>lane</w:t>
+            </w:r>
+            <w:proofErr w:type="spellEnd"/>
+            <w:r>
+              <w:rPr>
+                <w:rFonts w:ascii="inherit" w:eastAsia="Times New Roman" w:hAnsi="inherit" w:cs="Helvetica"/>
+                <w:color w:val="4F4F4F"/>
+                <w:sz w:val="23"/>
+                <w:szCs w:val="23"/>
+                <w:lang w:val="de-DE"/>
+              </w:rPr>
+              <w:t xml:space="preserve"> </w:t>
+            </w:r>
+            <w:proofErr w:type="spellStart"/>
+            <w:r>
+              <w:rPr>
+                <w:rFonts w:ascii="inherit" w:eastAsia="Times New Roman" w:hAnsi="inherit" w:cs="Helvetica"/>
+                <w:color w:val="4F4F4F"/>
+                <w:sz w:val="23"/>
+                <w:szCs w:val="23"/>
+                <w:lang w:val="de-DE"/>
+              </w:rPr>
+              <w:t>keeping</w:t>
+            </w:r>
+            <w:proofErr w:type="spellEnd"/>
+            <w:r>
+              <w:rPr>
+                <w:rFonts w:ascii="inherit" w:eastAsia="Times New Roman" w:hAnsi="inherit" w:cs="Helvetica"/>
+                <w:color w:val="4F4F4F"/>
+                <w:sz w:val="23"/>
+                <w:szCs w:val="23"/>
+                <w:lang w:val="de-DE"/>
+              </w:rPr>
+              <w:t xml:space="preserve"> item </w:t>
+            </w:r>
+            <w:proofErr w:type="spellStart"/>
+            <w:r>
+              <w:rPr>
+                <w:rFonts w:ascii="inherit" w:eastAsia="Times New Roman" w:hAnsi="inherit" w:cs="Helvetica"/>
+                <w:color w:val="4F4F4F"/>
+                <w:sz w:val="23"/>
+                <w:szCs w:val="23"/>
+                <w:lang w:val="de-DE"/>
+              </w:rPr>
+              <w:t>shall</w:t>
+            </w:r>
+            <w:proofErr w:type="spellEnd"/>
+            <w:r>
+              <w:rPr>
+                <w:rFonts w:ascii="inherit" w:eastAsia="Times New Roman" w:hAnsi="inherit" w:cs="Helvetica"/>
+                <w:color w:val="4F4F4F"/>
+                <w:sz w:val="23"/>
+                <w:szCs w:val="23"/>
+                <w:lang w:val="de-DE"/>
+              </w:rPr>
+              <w:t xml:space="preserve"> </w:t>
+            </w:r>
+            <w:proofErr w:type="spellStart"/>
+            <w:r>
+              <w:rPr>
+                <w:rFonts w:ascii="inherit" w:eastAsia="Times New Roman" w:hAnsi="inherit" w:cs="Helvetica"/>
+                <w:color w:val="4F4F4F"/>
+                <w:sz w:val="23"/>
+                <w:szCs w:val="23"/>
+                <w:lang w:val="de-DE"/>
+              </w:rPr>
+              <w:t>ensure</w:t>
+            </w:r>
+            <w:proofErr w:type="spellEnd"/>
+            <w:r>
+              <w:rPr>
+                <w:rFonts w:ascii="inherit" w:eastAsia="Times New Roman" w:hAnsi="inherit" w:cs="Helvetica"/>
+                <w:color w:val="4F4F4F"/>
+                <w:sz w:val="23"/>
+                <w:szCs w:val="23"/>
+                <w:lang w:val="de-DE"/>
+              </w:rPr>
+              <w:t xml:space="preserve"> </w:t>
+            </w:r>
+            <w:proofErr w:type="spellStart"/>
+            <w:r>
+              <w:rPr>
+                <w:rFonts w:ascii="inherit" w:eastAsia="Times New Roman" w:hAnsi="inherit" w:cs="Helvetica"/>
+                <w:color w:val="4F4F4F"/>
+                <w:sz w:val="23"/>
+                <w:szCs w:val="23"/>
+                <w:lang w:val="de-DE"/>
+              </w:rPr>
+              <w:t>that</w:t>
+            </w:r>
+            <w:proofErr w:type="spellEnd"/>
+            <w:r>
+              <w:rPr>
+                <w:rFonts w:ascii="inherit" w:eastAsia="Times New Roman" w:hAnsi="inherit" w:cs="Helvetica"/>
+                <w:color w:val="4F4F4F"/>
+                <w:sz w:val="23"/>
+                <w:szCs w:val="23"/>
+                <w:lang w:val="de-DE"/>
+              </w:rPr>
+              <w:t xml:space="preserve"> </w:t>
+            </w:r>
+            <w:proofErr w:type="spellStart"/>
+            <w:r>
+              <w:rPr>
+                <w:rFonts w:ascii="inherit" w:eastAsia="Times New Roman" w:hAnsi="inherit" w:cs="Helvetica"/>
+                <w:color w:val="4F4F4F"/>
+                <w:sz w:val="23"/>
+                <w:szCs w:val="23"/>
+                <w:lang w:val="de-DE"/>
+              </w:rPr>
+              <w:t>the</w:t>
+            </w:r>
+            <w:proofErr w:type="spellEnd"/>
+            <w:r>
+              <w:rPr>
+                <w:rFonts w:ascii="inherit" w:eastAsia="Times New Roman" w:hAnsi="inherit" w:cs="Helvetica"/>
+                <w:color w:val="4F4F4F"/>
+                <w:sz w:val="23"/>
+                <w:szCs w:val="23"/>
+                <w:lang w:val="de-DE"/>
+              </w:rPr>
+              <w:t xml:space="preserve"> </w:t>
+            </w:r>
+            <w:proofErr w:type="spellStart"/>
+            <w:r>
+              <w:rPr>
+                <w:rFonts w:ascii="inherit" w:eastAsia="Times New Roman" w:hAnsi="inherit" w:cs="Helvetica"/>
+                <w:color w:val="4F4F4F"/>
+                <w:sz w:val="23"/>
+                <w:szCs w:val="23"/>
+                <w:lang w:val="de-DE"/>
+              </w:rPr>
+              <w:t>lane</w:t>
+            </w:r>
+            <w:proofErr w:type="spellEnd"/>
+            <w:r>
+              <w:rPr>
+                <w:rFonts w:ascii="inherit" w:eastAsia="Times New Roman" w:hAnsi="inherit" w:cs="Helvetica"/>
+                <w:color w:val="4F4F4F"/>
+                <w:sz w:val="23"/>
+                <w:szCs w:val="23"/>
+                <w:lang w:val="de-DE"/>
+              </w:rPr>
+              <w:t xml:space="preserve"> </w:t>
+            </w:r>
+            <w:proofErr w:type="spellStart"/>
+            <w:r>
+              <w:rPr>
+                <w:rFonts w:ascii="inherit" w:eastAsia="Times New Roman" w:hAnsi="inherit" w:cs="Helvetica"/>
+                <w:color w:val="4F4F4F"/>
+                <w:sz w:val="23"/>
+                <w:szCs w:val="23"/>
+                <w:lang w:val="de-DE"/>
+              </w:rPr>
+              <w:t>departure</w:t>
+            </w:r>
+            <w:proofErr w:type="spellEnd"/>
+            <w:r>
+              <w:rPr>
+                <w:rFonts w:ascii="inherit" w:eastAsia="Times New Roman" w:hAnsi="inherit" w:cs="Helvetica"/>
+                <w:color w:val="4F4F4F"/>
+                <w:sz w:val="23"/>
+                <w:szCs w:val="23"/>
+                <w:lang w:val="de-DE"/>
+              </w:rPr>
+              <w:t xml:space="preserve"> </w:t>
+            </w:r>
+            <w:proofErr w:type="spellStart"/>
+            <w:r>
+              <w:rPr>
+                <w:rFonts w:ascii="inherit" w:eastAsia="Times New Roman" w:hAnsi="inherit" w:cs="Helvetica"/>
+                <w:color w:val="4F4F4F"/>
+                <w:sz w:val="23"/>
+                <w:szCs w:val="23"/>
+                <w:lang w:val="de-DE"/>
+              </w:rPr>
+              <w:t>oscillating</w:t>
+            </w:r>
+            <w:proofErr w:type="spellEnd"/>
+            <w:r>
+              <w:rPr>
+                <w:rFonts w:ascii="inherit" w:eastAsia="Times New Roman" w:hAnsi="inherit" w:cs="Helvetica"/>
+                <w:color w:val="4F4F4F"/>
+                <w:sz w:val="23"/>
+                <w:szCs w:val="23"/>
+                <w:lang w:val="de-DE"/>
+              </w:rPr>
+              <w:t xml:space="preserve"> </w:t>
+            </w:r>
+            <w:proofErr w:type="spellStart"/>
+            <w:r>
+              <w:rPr>
+                <w:rFonts w:ascii="inherit" w:eastAsia="Times New Roman" w:hAnsi="inherit" w:cs="Helvetica"/>
+                <w:color w:val="4F4F4F"/>
+                <w:sz w:val="23"/>
+                <w:szCs w:val="23"/>
+                <w:lang w:val="de-DE"/>
+              </w:rPr>
+              <w:t>torque</w:t>
+            </w:r>
+            <w:proofErr w:type="spellEnd"/>
+            <w:r>
+              <w:rPr>
+                <w:rFonts w:ascii="inherit" w:eastAsia="Times New Roman" w:hAnsi="inherit" w:cs="Helvetica"/>
+                <w:color w:val="4F4F4F"/>
+                <w:sz w:val="23"/>
+                <w:szCs w:val="23"/>
+                <w:lang w:val="de-DE"/>
+              </w:rPr>
+              <w:t xml:space="preserve"> </w:t>
+            </w:r>
+            <w:proofErr w:type="spellStart"/>
+            <w:r>
+              <w:rPr>
+                <w:rFonts w:ascii="inherit" w:eastAsia="Times New Roman" w:hAnsi="inherit" w:cs="Helvetica"/>
+                <w:color w:val="4F4F4F"/>
+                <w:sz w:val="23"/>
+                <w:szCs w:val="23"/>
+                <w:lang w:val="de-DE"/>
+              </w:rPr>
+              <w:t>frequency</w:t>
+            </w:r>
+            <w:proofErr w:type="spellEnd"/>
+            <w:r>
+              <w:rPr>
+                <w:rFonts w:ascii="inherit" w:eastAsia="Times New Roman" w:hAnsi="inherit" w:cs="Helvetica"/>
+                <w:color w:val="4F4F4F"/>
+                <w:sz w:val="23"/>
+                <w:szCs w:val="23"/>
+                <w:lang w:val="de-DE"/>
+              </w:rPr>
+              <w:t xml:space="preserve"> </w:t>
+            </w:r>
+            <w:proofErr w:type="spellStart"/>
+            <w:r>
+              <w:rPr>
+                <w:rFonts w:ascii="inherit" w:eastAsia="Times New Roman" w:hAnsi="inherit" w:cs="Helvetica"/>
+                <w:color w:val="4F4F4F"/>
+                <w:sz w:val="23"/>
+                <w:szCs w:val="23"/>
+                <w:lang w:val="de-DE"/>
+              </w:rPr>
+              <w:t>is</w:t>
+            </w:r>
+            <w:proofErr w:type="spellEnd"/>
+            <w:r>
+              <w:rPr>
+                <w:rFonts w:ascii="inherit" w:eastAsia="Times New Roman" w:hAnsi="inherit" w:cs="Helvetica"/>
+                <w:color w:val="4F4F4F"/>
+                <w:sz w:val="23"/>
+                <w:szCs w:val="23"/>
+                <w:lang w:val="de-DE"/>
+              </w:rPr>
+              <w:t xml:space="preserve"> </w:t>
+            </w:r>
+            <w:proofErr w:type="spellStart"/>
+            <w:r>
+              <w:rPr>
+                <w:rFonts w:ascii="inherit" w:eastAsia="Times New Roman" w:hAnsi="inherit" w:cs="Helvetica"/>
+                <w:color w:val="4F4F4F"/>
+                <w:sz w:val="23"/>
+                <w:szCs w:val="23"/>
+                <w:lang w:val="de-DE"/>
+              </w:rPr>
+              <w:t>below</w:t>
+            </w:r>
+            <w:proofErr w:type="spellEnd"/>
+            <w:r>
+              <w:rPr>
+                <w:rFonts w:ascii="inherit" w:eastAsia="Times New Roman" w:hAnsi="inherit" w:cs="Helvetica"/>
+                <w:color w:val="4F4F4F"/>
+                <w:sz w:val="23"/>
+                <w:szCs w:val="23"/>
+                <w:lang w:val="de-DE"/>
+              </w:rPr>
+              <w:t xml:space="preserve"> </w:t>
+            </w:r>
+            <w:proofErr w:type="spellStart"/>
+            <w:r>
+              <w:rPr>
+                <w:rFonts w:ascii="inherit" w:eastAsia="Times New Roman" w:hAnsi="inherit" w:cs="Helvetica"/>
+                <w:color w:val="4F4F4F"/>
+                <w:sz w:val="23"/>
+                <w:szCs w:val="23"/>
+                <w:lang w:val="de-DE"/>
+              </w:rPr>
+              <w:t>Max_Torque_Frequency</w:t>
+            </w:r>
+            <w:proofErr w:type="spellEnd"/>
+          </w:p>
+          <w:p>
+            <w:pPr>
               <w:pStyle w:val="normal"/>
               <w:widowControl w:val="0"/>
             </w:pPr>
@@ -3337,6 +4150,9 @@
               <w:widowControl w:val="0"/>
               <w:spacing w:line="240" w:lineRule="auto"/>
             </w:pPr>
+            <w:r>
+              <w:t>C</w:t>
+            </w:r>
           </w:p>
         </w:tc>
         <w:tc>
@@ -3355,6 +4171,14 @@
               <w:widowControl w:val="0"/>
               <w:spacing w:line="240" w:lineRule="auto"/>
             </w:pPr>
+            <w:r>
+              <w:t xml:space="preserve">50 </w:t>
+            </w:r>
+            <w:proofErr w:type="spellStart"/>
+            <w:r>
+              <w:t>mS</w:t>
+            </w:r>
+            <w:proofErr w:type="spellEnd"/>
           </w:p>
         </w:tc>
         <w:tc>
@@ -3765,7 +4589,6 @@
           <w:b/>
           <w:color w:val="B7B7B7"/>
         </w:rPr>
-        <w:lastRenderedPageBreak/>
         <w:t>[Instructions: Fill in the functional safety requirements for the lane keeping assistance]</w:t>
       </w:r>
     </w:p>
@@ -4043,6 +4866,108 @@
           </w:tcPr>
           <w:p>
             <w:pPr>
+              <w:numPr>
+                <w:ilvl w:val="0"/>
+                <w:numId w:val="4"/>
+              </w:numPr>
+              <w:pBdr>
+                <w:top w:val="none" w:sz="0" w:space="0" w:color="auto"/>
+                <w:left w:val="none" w:sz="0" w:space="0" w:color="auto"/>
+                <w:bottom w:val="none" w:sz="0" w:space="0" w:color="auto"/>
+                <w:right w:val="none" w:sz="0" w:space="0" w:color="auto"/>
+                <w:between w:val="none" w:sz="0" w:space="0" w:color="auto"/>
+              </w:pBdr>
+              <w:shd w:val="clear" w:color="auto" w:fill="FFFFFF"/>
+              <w:spacing w:line="240" w:lineRule="auto"/>
+              <w:ind w:left="0"/>
+              <w:textAlignment w:val="baseline"/>
+              <w:rPr>
+                <w:rFonts w:ascii="inherit" w:eastAsia="Times New Roman" w:hAnsi="inherit" w:cs="Helvetica"/>
+                <w:color w:val="4F4F4F"/>
+                <w:sz w:val="23"/>
+                <w:szCs w:val="23"/>
+                <w:lang w:val="de-DE"/>
+              </w:rPr>
+            </w:pPr>
+            <w:r>
+              <w:rPr>
+                <w:rFonts w:ascii="inherit" w:eastAsia="Times New Roman" w:hAnsi="inherit" w:cs="Helvetica"/>
+                <w:color w:val="4F4F4F"/>
+                <w:sz w:val="23"/>
+                <w:szCs w:val="23"/>
+                <w:lang w:val="de-DE"/>
+              </w:rPr>
+              <w:t xml:space="preserve">The </w:t>
+            </w:r>
+            <w:proofErr w:type="spellStart"/>
+            <w:r>
+              <w:rPr>
+                <w:rFonts w:ascii="inherit" w:eastAsia="Times New Roman" w:hAnsi="inherit" w:cs="Helvetica"/>
+                <w:color w:val="4F4F4F"/>
+                <w:sz w:val="23"/>
+                <w:szCs w:val="23"/>
+                <w:lang w:val="de-DE"/>
+              </w:rPr>
+              <w:t>lane</w:t>
+            </w:r>
+            <w:proofErr w:type="spellEnd"/>
+            <w:r>
+              <w:rPr>
+                <w:rFonts w:ascii="inherit" w:eastAsia="Times New Roman" w:hAnsi="inherit" w:cs="Helvetica"/>
+                <w:color w:val="4F4F4F"/>
+                <w:sz w:val="23"/>
+                <w:szCs w:val="23"/>
+                <w:lang w:val="de-DE"/>
+              </w:rPr>
+              <w:t xml:space="preserve"> </w:t>
+            </w:r>
+            <w:proofErr w:type="spellStart"/>
+            <w:r>
+              <w:rPr>
+                <w:rFonts w:ascii="inherit" w:eastAsia="Times New Roman" w:hAnsi="inherit" w:cs="Helvetica"/>
+                <w:color w:val="4F4F4F"/>
+                <w:sz w:val="23"/>
+                <w:szCs w:val="23"/>
+                <w:lang w:val="de-DE"/>
+              </w:rPr>
+              <w:t>keeping</w:t>
+            </w:r>
+            <w:proofErr w:type="spellEnd"/>
+            <w:r>
+              <w:rPr>
+                <w:rFonts w:ascii="inherit" w:eastAsia="Times New Roman" w:hAnsi="inherit" w:cs="Helvetica"/>
+                <w:color w:val="4F4F4F"/>
+                <w:sz w:val="23"/>
+                <w:szCs w:val="23"/>
+                <w:lang w:val="de-DE"/>
+              </w:rPr>
+              <w:t xml:space="preserve"> item</w:t>
+            </w:r>
+            <w:r>
+              <w:rPr>
+                <w:rFonts w:ascii="Helvetica" w:hAnsi="Helvetica" w:cs="Helvetica"/>
+                <w:color w:val="4F4F4F"/>
+                <w:sz w:val="21"/>
+                <w:szCs w:val="21"/>
+                <w:shd w:val="clear" w:color="auto" w:fill="FFFFFF"/>
+              </w:rPr>
+              <w:t xml:space="preserve"> shall ensure that the lane keeping assistance torque is applied for only </w:t>
+            </w:r>
+            <w:proofErr w:type="spellStart"/>
+            <w:r>
+              <w:rPr>
+                <w:rFonts w:ascii="Helvetica" w:hAnsi="Helvetica" w:cs="Helvetica"/>
+                <w:color w:val="4F4F4F"/>
+                <w:sz w:val="21"/>
+                <w:szCs w:val="21"/>
+                <w:shd w:val="clear" w:color="auto" w:fill="FFFFFF"/>
+              </w:rPr>
+              <w:t>Max_Duration</w:t>
+            </w:r>
+            <w:proofErr w:type="spellEnd"/>
+          </w:p>
+          <w:p>
+            <w:pPr>
               <w:pStyle w:val="normal"/>
               <w:widowControl w:val="0"/>
             </w:pPr>
@@ -4064,6 +4989,9 @@
               <w:widowControl w:val="0"/>
               <w:spacing w:line="240" w:lineRule="auto"/>
             </w:pPr>
+            <w:r>
+              <w:t>B</w:t>
+            </w:r>
           </w:p>
         </w:tc>
         <w:tc>
@@ -4082,6 +5010,14 @@
               <w:widowControl w:val="0"/>
               <w:spacing w:line="240" w:lineRule="auto"/>
             </w:pPr>
+            <w:r>
+              <w:t xml:space="preserve">500 </w:t>
+            </w:r>
+            <w:proofErr w:type="spellStart"/>
+            <w:r>
+              <w:t>mS</w:t>
+            </w:r>
+            <w:proofErr w:type="spellEnd"/>
           </w:p>
         </w:tc>
         <w:tc>
@@ -4100,6 +5036,9 @@
               <w:widowControl w:val="0"/>
               <w:spacing w:line="240" w:lineRule="auto"/>
             </w:pPr>
+            <w:r>
+              <w:t>Shut off lane keeping.</w:t>
+            </w:r>
           </w:p>
         </w:tc>
       </w:tr>
@@ -4560,7 +5499,14 @@
               <w:rPr>
                 <w:b/>
               </w:rPr>
-              <w:t>er Steering ECU</w:t>
+              <w:t xml:space="preserve">er Steering </w:t>
+            </w:r>
+            <w:r>
+              <w:rPr>
+                <w:b/>
+              </w:rPr>
+              <w:lastRenderedPageBreak/>
+              <w:t>ECU</w:t>
             </w:r>
           </w:p>
         </w:tc>
@@ -4588,6 +5534,7 @@
               <w:rPr>
                 <w:b/>
               </w:rPr>
+              <w:lastRenderedPageBreak/>
               <w:t>Camera ECU</w:t>
             </w:r>
           </w:p>
@@ -4694,6 +5641,338 @@
           </w:tcPr>
           <w:p>
             <w:pPr>
+              <w:numPr>
+                <w:ilvl w:val="0"/>
+                <w:numId w:val="3"/>
+              </w:numPr>
+              <w:pBdr>
+                <w:top w:val="none" w:sz="0" w:space="0" w:color="auto"/>
+                <w:left w:val="none" w:sz="0" w:space="0" w:color="auto"/>
+                <w:bottom w:val="none" w:sz="0" w:space="0" w:color="auto"/>
+                <w:right w:val="none" w:sz="0" w:space="0" w:color="auto"/>
+                <w:between w:val="none" w:sz="0" w:space="0" w:color="auto"/>
+              </w:pBdr>
+              <w:shd w:val="clear" w:color="auto" w:fill="FFFFFF"/>
+              <w:spacing w:line="240" w:lineRule="auto"/>
+              <w:ind w:left="0"/>
+              <w:textAlignment w:val="baseline"/>
+              <w:rPr>
+                <w:rFonts w:ascii="inherit" w:eastAsia="Times New Roman" w:hAnsi="inherit" w:cs="Helvetica"/>
+                <w:color w:val="4F4F4F"/>
+                <w:sz w:val="23"/>
+                <w:szCs w:val="23"/>
+                <w:lang w:val="de-DE"/>
+              </w:rPr>
+            </w:pPr>
+            <w:r>
+              <w:rPr>
+                <w:rFonts w:ascii="inherit" w:eastAsia="Times New Roman" w:hAnsi="inherit" w:cs="Helvetica"/>
+                <w:color w:val="4F4F4F"/>
+                <w:sz w:val="23"/>
+                <w:szCs w:val="23"/>
+                <w:lang w:val="de-DE"/>
+              </w:rPr>
+              <w:t xml:space="preserve">The </w:t>
+            </w:r>
+            <w:r>
+              <w:rPr>
+                <w:rFonts w:ascii="inherit" w:eastAsia="Times New Roman" w:hAnsi="inherit" w:cs="Helvetica"/>
+                <w:color w:val="4F4F4F"/>
+                <w:sz w:val="23"/>
+                <w:szCs w:val="23"/>
+                <w:lang w:val="de-DE"/>
+              </w:rPr>
+              <w:t xml:space="preserve">electronic power </w:t>
+            </w:r>
+            <w:proofErr w:type="spellStart"/>
+            <w:r>
+              <w:rPr>
+                <w:rFonts w:ascii="inherit" w:eastAsia="Times New Roman" w:hAnsi="inherit" w:cs="Helvetica"/>
+                <w:color w:val="4F4F4F"/>
+                <w:sz w:val="23"/>
+                <w:szCs w:val="23"/>
+                <w:lang w:val="de-DE"/>
+              </w:rPr>
+              <w:t>steering</w:t>
+            </w:r>
+            <w:proofErr w:type="spellEnd"/>
+            <w:r>
+              <w:rPr>
+                <w:rFonts w:ascii="inherit" w:eastAsia="Times New Roman" w:hAnsi="inherit" w:cs="Helvetica"/>
+                <w:color w:val="4F4F4F"/>
+                <w:sz w:val="23"/>
+                <w:szCs w:val="23"/>
+                <w:lang w:val="de-DE"/>
+              </w:rPr>
+              <w:t xml:space="preserve"> ECU</w:t>
+            </w:r>
+            <w:r>
+              <w:rPr>
+                <w:rFonts w:ascii="inherit" w:eastAsia="Times New Roman" w:hAnsi="inherit" w:cs="Helvetica"/>
+                <w:color w:val="4F4F4F"/>
+                <w:sz w:val="23"/>
+                <w:szCs w:val="23"/>
+                <w:lang w:val="de-DE"/>
+              </w:rPr>
+              <w:t xml:space="preserve"> </w:t>
+            </w:r>
+            <w:proofErr w:type="spellStart"/>
+            <w:r>
+              <w:rPr>
+                <w:rFonts w:ascii="inherit" w:eastAsia="Times New Roman" w:hAnsi="inherit" w:cs="Helvetica"/>
+                <w:color w:val="4F4F4F"/>
+                <w:sz w:val="23"/>
+                <w:szCs w:val="23"/>
+                <w:lang w:val="de-DE"/>
+              </w:rPr>
+              <w:t>shall</w:t>
+            </w:r>
+            <w:proofErr w:type="spellEnd"/>
+            <w:r>
+              <w:rPr>
+                <w:rFonts w:ascii="inherit" w:eastAsia="Times New Roman" w:hAnsi="inherit" w:cs="Helvetica"/>
+                <w:color w:val="4F4F4F"/>
+                <w:sz w:val="23"/>
+                <w:szCs w:val="23"/>
+                <w:lang w:val="de-DE"/>
+              </w:rPr>
+              <w:t xml:space="preserve"> </w:t>
+            </w:r>
+            <w:proofErr w:type="spellStart"/>
+            <w:r>
+              <w:rPr>
+                <w:rFonts w:ascii="inherit" w:eastAsia="Times New Roman" w:hAnsi="inherit" w:cs="Helvetica"/>
+                <w:color w:val="4F4F4F"/>
+                <w:sz w:val="23"/>
+                <w:szCs w:val="23"/>
+                <w:lang w:val="de-DE"/>
+              </w:rPr>
+              <w:t>ensure</w:t>
+            </w:r>
+            <w:proofErr w:type="spellEnd"/>
+            <w:r>
+              <w:rPr>
+                <w:rFonts w:ascii="inherit" w:eastAsia="Times New Roman" w:hAnsi="inherit" w:cs="Helvetica"/>
+                <w:color w:val="4F4F4F"/>
+                <w:sz w:val="23"/>
+                <w:szCs w:val="23"/>
+                <w:lang w:val="de-DE"/>
+              </w:rPr>
+              <w:t xml:space="preserve"> </w:t>
+            </w:r>
+            <w:proofErr w:type="spellStart"/>
+            <w:r>
+              <w:rPr>
+                <w:rFonts w:ascii="inherit" w:eastAsia="Times New Roman" w:hAnsi="inherit" w:cs="Helvetica"/>
+                <w:color w:val="4F4F4F"/>
+                <w:sz w:val="23"/>
+                <w:szCs w:val="23"/>
+                <w:lang w:val="de-DE"/>
+              </w:rPr>
+              <w:t>that</w:t>
+            </w:r>
+            <w:proofErr w:type="spellEnd"/>
+            <w:r>
+              <w:rPr>
+                <w:rFonts w:ascii="inherit" w:eastAsia="Times New Roman" w:hAnsi="inherit" w:cs="Helvetica"/>
+                <w:color w:val="4F4F4F"/>
+                <w:sz w:val="23"/>
+                <w:szCs w:val="23"/>
+                <w:lang w:val="de-DE"/>
+              </w:rPr>
+              <w:t xml:space="preserve"> </w:t>
+            </w:r>
+            <w:proofErr w:type="spellStart"/>
+            <w:r>
+              <w:rPr>
+                <w:rFonts w:ascii="inherit" w:eastAsia="Times New Roman" w:hAnsi="inherit" w:cs="Helvetica"/>
+                <w:color w:val="4F4F4F"/>
+                <w:sz w:val="23"/>
+                <w:szCs w:val="23"/>
+                <w:lang w:val="de-DE"/>
+              </w:rPr>
+              <w:t>the</w:t>
+            </w:r>
+            <w:proofErr w:type="spellEnd"/>
+            <w:r>
+              <w:rPr>
+                <w:rFonts w:ascii="inherit" w:eastAsia="Times New Roman" w:hAnsi="inherit" w:cs="Helvetica"/>
+                <w:color w:val="4F4F4F"/>
+                <w:sz w:val="23"/>
+                <w:szCs w:val="23"/>
+                <w:lang w:val="de-DE"/>
+              </w:rPr>
+              <w:t xml:space="preserve"> </w:t>
+            </w:r>
+            <w:proofErr w:type="spellStart"/>
+            <w:r>
+              <w:rPr>
+                <w:rFonts w:ascii="inherit" w:eastAsia="Times New Roman" w:hAnsi="inherit" w:cs="Helvetica"/>
+                <w:color w:val="4F4F4F"/>
+                <w:sz w:val="23"/>
+                <w:szCs w:val="23"/>
+                <w:lang w:val="de-DE"/>
+              </w:rPr>
+              <w:t>lane</w:t>
+            </w:r>
+            <w:proofErr w:type="spellEnd"/>
+            <w:r>
+              <w:rPr>
+                <w:rFonts w:ascii="inherit" w:eastAsia="Times New Roman" w:hAnsi="inherit" w:cs="Helvetica"/>
+                <w:color w:val="4F4F4F"/>
+                <w:sz w:val="23"/>
+                <w:szCs w:val="23"/>
+                <w:lang w:val="de-DE"/>
+              </w:rPr>
+              <w:t xml:space="preserve"> </w:t>
+            </w:r>
+            <w:proofErr w:type="spellStart"/>
+            <w:r>
+              <w:rPr>
+                <w:rFonts w:ascii="inherit" w:eastAsia="Times New Roman" w:hAnsi="inherit" w:cs="Helvetica"/>
+                <w:color w:val="4F4F4F"/>
+                <w:sz w:val="23"/>
+                <w:szCs w:val="23"/>
+                <w:lang w:val="de-DE"/>
+              </w:rPr>
+              <w:t>departure</w:t>
+            </w:r>
+            <w:proofErr w:type="spellEnd"/>
+            <w:r>
+              <w:rPr>
+                <w:rFonts w:ascii="inherit" w:eastAsia="Times New Roman" w:hAnsi="inherit" w:cs="Helvetica"/>
+                <w:color w:val="4F4F4F"/>
+                <w:sz w:val="23"/>
+                <w:szCs w:val="23"/>
+                <w:lang w:val="de-DE"/>
+              </w:rPr>
+              <w:t xml:space="preserve"> </w:t>
+            </w:r>
+            <w:proofErr w:type="spellStart"/>
+            <w:r>
+              <w:rPr>
+                <w:rFonts w:ascii="inherit" w:eastAsia="Times New Roman" w:hAnsi="inherit" w:cs="Helvetica"/>
+                <w:color w:val="4F4F4F"/>
+                <w:sz w:val="23"/>
+                <w:szCs w:val="23"/>
+                <w:lang w:val="de-DE"/>
+              </w:rPr>
+              <w:t>oscillating</w:t>
+            </w:r>
+            <w:proofErr w:type="spellEnd"/>
+            <w:r>
+              <w:rPr>
+                <w:rFonts w:ascii="inherit" w:eastAsia="Times New Roman" w:hAnsi="inherit" w:cs="Helvetica"/>
+                <w:color w:val="4F4F4F"/>
+                <w:sz w:val="23"/>
+                <w:szCs w:val="23"/>
+                <w:lang w:val="de-DE"/>
+              </w:rPr>
+              <w:t xml:space="preserve"> </w:t>
+            </w:r>
+            <w:proofErr w:type="spellStart"/>
+            <w:r>
+              <w:rPr>
+                <w:rFonts w:ascii="inherit" w:eastAsia="Times New Roman" w:hAnsi="inherit" w:cs="Helvetica"/>
+                <w:color w:val="4F4F4F"/>
+                <w:sz w:val="23"/>
+                <w:szCs w:val="23"/>
+                <w:lang w:val="de-DE"/>
+              </w:rPr>
+              <w:t>torque</w:t>
+            </w:r>
+            <w:proofErr w:type="spellEnd"/>
+            <w:r>
+              <w:rPr>
+                <w:rFonts w:ascii="inherit" w:eastAsia="Times New Roman" w:hAnsi="inherit" w:cs="Helvetica"/>
+                <w:color w:val="4F4F4F"/>
+                <w:sz w:val="23"/>
+                <w:szCs w:val="23"/>
+                <w:lang w:val="de-DE"/>
+              </w:rPr>
+              <w:t xml:space="preserve"> </w:t>
+            </w:r>
+            <w:proofErr w:type="spellStart"/>
+            <w:r>
+              <w:rPr>
+                <w:rFonts w:ascii="inherit" w:eastAsia="Times New Roman" w:hAnsi="inherit" w:cs="Helvetica"/>
+                <w:color w:val="4F4F4F"/>
+                <w:sz w:val="23"/>
+                <w:szCs w:val="23"/>
+                <w:lang w:val="de-DE"/>
+              </w:rPr>
+              <w:t>amplitude</w:t>
+            </w:r>
+            <w:proofErr w:type="spellEnd"/>
+            <w:r>
+              <w:rPr>
+                <w:rFonts w:ascii="inherit" w:eastAsia="Times New Roman" w:hAnsi="inherit" w:cs="Helvetica"/>
+                <w:color w:val="4F4F4F"/>
+                <w:sz w:val="23"/>
+                <w:szCs w:val="23"/>
+                <w:lang w:val="de-DE"/>
+              </w:rPr>
+              <w:t xml:space="preserve"> </w:t>
+            </w:r>
+            <w:proofErr w:type="spellStart"/>
+            <w:r>
+              <w:rPr>
+                <w:rFonts w:ascii="inherit" w:eastAsia="Times New Roman" w:hAnsi="inherit" w:cs="Helvetica"/>
+                <w:color w:val="4F4F4F"/>
+                <w:sz w:val="23"/>
+                <w:szCs w:val="23"/>
+                <w:lang w:val="de-DE"/>
+              </w:rPr>
+              <w:t>is</w:t>
+            </w:r>
+            <w:proofErr w:type="spellEnd"/>
+            <w:r>
+              <w:rPr>
+                <w:rFonts w:ascii="inherit" w:eastAsia="Times New Roman" w:hAnsi="inherit" w:cs="Helvetica"/>
+                <w:color w:val="4F4F4F"/>
+                <w:sz w:val="23"/>
+                <w:szCs w:val="23"/>
+                <w:lang w:val="de-DE"/>
+              </w:rPr>
+              <w:t xml:space="preserve"> </w:t>
+            </w:r>
+            <w:proofErr w:type="spellStart"/>
+            <w:r>
+              <w:rPr>
+                <w:rFonts w:ascii="inherit" w:eastAsia="Times New Roman" w:hAnsi="inherit" w:cs="Helvetica"/>
+                <w:color w:val="4F4F4F"/>
+                <w:sz w:val="23"/>
+                <w:szCs w:val="23"/>
+                <w:lang w:val="de-DE"/>
+              </w:rPr>
+              <w:t>below</w:t>
+            </w:r>
+            <w:proofErr w:type="spellEnd"/>
+            <w:r>
+              <w:rPr>
+                <w:rFonts w:ascii="inherit" w:eastAsia="Times New Roman" w:hAnsi="inherit" w:cs="Helvetica"/>
+                <w:color w:val="4F4F4F"/>
+                <w:sz w:val="23"/>
+                <w:szCs w:val="23"/>
+                <w:lang w:val="de-DE"/>
+              </w:rPr>
+              <w:t xml:space="preserve"> </w:t>
+            </w:r>
+            <w:proofErr w:type="spellStart"/>
+            <w:r>
+              <w:rPr>
+                <w:rFonts w:ascii="inherit" w:eastAsia="Times New Roman" w:hAnsi="inherit" w:cs="Helvetica"/>
+                <w:color w:val="4F4F4F"/>
+                <w:sz w:val="23"/>
+                <w:szCs w:val="23"/>
+                <w:lang w:val="de-DE"/>
+              </w:rPr>
+              <w:t>Max_Torque_Amplitude</w:t>
+            </w:r>
+            <w:proofErr w:type="spellEnd"/>
+          </w:p>
+          <w:p>
+            <w:pPr>
               <w:pStyle w:val="normal"/>
               <w:widowControl w:val="0"/>
             </w:pPr>
@@ -4718,6 +5997,12 @@
                 <w:b/>
               </w:rPr>
             </w:pPr>
+            <w:r>
+              <w:rPr>
+                <w:b/>
+              </w:rPr>
+              <w:t>X</w:t>
+            </w:r>
           </w:p>
         </w:tc>
         <w:tc>
@@ -4835,6 +6120,338 @@
           </w:tcPr>
           <w:p>
             <w:pPr>
+              <w:numPr>
+                <w:ilvl w:val="0"/>
+                <w:numId w:val="5"/>
+              </w:numPr>
+              <w:pBdr>
+                <w:top w:val="none" w:sz="0" w:space="0" w:color="auto"/>
+                <w:left w:val="none" w:sz="0" w:space="0" w:color="auto"/>
+                <w:bottom w:val="none" w:sz="0" w:space="0" w:color="auto"/>
+                <w:right w:val="none" w:sz="0" w:space="0" w:color="auto"/>
+                <w:between w:val="none" w:sz="0" w:space="0" w:color="auto"/>
+              </w:pBdr>
+              <w:shd w:val="clear" w:color="auto" w:fill="FFFFFF"/>
+              <w:spacing w:line="240" w:lineRule="auto"/>
+              <w:ind w:left="0"/>
+              <w:textAlignment w:val="baseline"/>
+              <w:rPr>
+                <w:rFonts w:ascii="inherit" w:eastAsia="Times New Roman" w:hAnsi="inherit" w:cs="Helvetica"/>
+                <w:color w:val="4F4F4F"/>
+                <w:sz w:val="23"/>
+                <w:szCs w:val="23"/>
+                <w:lang w:val="de-DE"/>
+              </w:rPr>
+            </w:pPr>
+            <w:r>
+              <w:rPr>
+                <w:rFonts w:ascii="inherit" w:eastAsia="Times New Roman" w:hAnsi="inherit" w:cs="Helvetica"/>
+                <w:color w:val="4F4F4F"/>
+                <w:sz w:val="23"/>
+                <w:szCs w:val="23"/>
+                <w:lang w:val="de-DE"/>
+              </w:rPr>
+              <w:t xml:space="preserve">The </w:t>
+            </w:r>
+            <w:r>
+              <w:rPr>
+                <w:rFonts w:ascii="inherit" w:eastAsia="Times New Roman" w:hAnsi="inherit" w:cs="Helvetica"/>
+                <w:color w:val="4F4F4F"/>
+                <w:sz w:val="23"/>
+                <w:szCs w:val="23"/>
+                <w:lang w:val="de-DE"/>
+              </w:rPr>
+              <w:t xml:space="preserve">electronic power </w:t>
+            </w:r>
+            <w:proofErr w:type="spellStart"/>
+            <w:r>
+              <w:rPr>
+                <w:rFonts w:ascii="inherit" w:eastAsia="Times New Roman" w:hAnsi="inherit" w:cs="Helvetica"/>
+                <w:color w:val="4F4F4F"/>
+                <w:sz w:val="23"/>
+                <w:szCs w:val="23"/>
+                <w:lang w:val="de-DE"/>
+              </w:rPr>
+              <w:t>steering</w:t>
+            </w:r>
+            <w:proofErr w:type="spellEnd"/>
+            <w:r>
+              <w:rPr>
+                <w:rFonts w:ascii="inherit" w:eastAsia="Times New Roman" w:hAnsi="inherit" w:cs="Helvetica"/>
+                <w:color w:val="4F4F4F"/>
+                <w:sz w:val="23"/>
+                <w:szCs w:val="23"/>
+                <w:lang w:val="de-DE"/>
+              </w:rPr>
+              <w:t xml:space="preserve"> ECU</w:t>
+            </w:r>
+            <w:r>
+              <w:rPr>
+                <w:rFonts w:ascii="inherit" w:eastAsia="Times New Roman" w:hAnsi="inherit" w:cs="Helvetica"/>
+                <w:color w:val="4F4F4F"/>
+                <w:sz w:val="23"/>
+                <w:szCs w:val="23"/>
+                <w:lang w:val="de-DE"/>
+              </w:rPr>
+              <w:t xml:space="preserve"> </w:t>
+            </w:r>
+            <w:proofErr w:type="spellStart"/>
+            <w:r>
+              <w:rPr>
+                <w:rFonts w:ascii="inherit" w:eastAsia="Times New Roman" w:hAnsi="inherit" w:cs="Helvetica"/>
+                <w:color w:val="4F4F4F"/>
+                <w:sz w:val="23"/>
+                <w:szCs w:val="23"/>
+                <w:lang w:val="de-DE"/>
+              </w:rPr>
+              <w:t>shall</w:t>
+            </w:r>
+            <w:proofErr w:type="spellEnd"/>
+            <w:r>
+              <w:rPr>
+                <w:rFonts w:ascii="inherit" w:eastAsia="Times New Roman" w:hAnsi="inherit" w:cs="Helvetica"/>
+                <w:color w:val="4F4F4F"/>
+                <w:sz w:val="23"/>
+                <w:szCs w:val="23"/>
+                <w:lang w:val="de-DE"/>
+              </w:rPr>
+              <w:t xml:space="preserve"> </w:t>
+            </w:r>
+            <w:proofErr w:type="spellStart"/>
+            <w:r>
+              <w:rPr>
+                <w:rFonts w:ascii="inherit" w:eastAsia="Times New Roman" w:hAnsi="inherit" w:cs="Helvetica"/>
+                <w:color w:val="4F4F4F"/>
+                <w:sz w:val="23"/>
+                <w:szCs w:val="23"/>
+                <w:lang w:val="de-DE"/>
+              </w:rPr>
+              <w:t>ensure</w:t>
+            </w:r>
+            <w:proofErr w:type="spellEnd"/>
+            <w:r>
+              <w:rPr>
+                <w:rFonts w:ascii="inherit" w:eastAsia="Times New Roman" w:hAnsi="inherit" w:cs="Helvetica"/>
+                <w:color w:val="4F4F4F"/>
+                <w:sz w:val="23"/>
+                <w:szCs w:val="23"/>
+                <w:lang w:val="de-DE"/>
+              </w:rPr>
+              <w:t xml:space="preserve"> </w:t>
+            </w:r>
+            <w:proofErr w:type="spellStart"/>
+            <w:r>
+              <w:rPr>
+                <w:rFonts w:ascii="inherit" w:eastAsia="Times New Roman" w:hAnsi="inherit" w:cs="Helvetica"/>
+                <w:color w:val="4F4F4F"/>
+                <w:sz w:val="23"/>
+                <w:szCs w:val="23"/>
+                <w:lang w:val="de-DE"/>
+              </w:rPr>
+              <w:t>that</w:t>
+            </w:r>
+            <w:proofErr w:type="spellEnd"/>
+            <w:r>
+              <w:rPr>
+                <w:rFonts w:ascii="inherit" w:eastAsia="Times New Roman" w:hAnsi="inherit" w:cs="Helvetica"/>
+                <w:color w:val="4F4F4F"/>
+                <w:sz w:val="23"/>
+                <w:szCs w:val="23"/>
+                <w:lang w:val="de-DE"/>
+              </w:rPr>
+              <w:t xml:space="preserve"> </w:t>
+            </w:r>
+            <w:proofErr w:type="spellStart"/>
+            <w:r>
+              <w:rPr>
+                <w:rFonts w:ascii="inherit" w:eastAsia="Times New Roman" w:hAnsi="inherit" w:cs="Helvetica"/>
+                <w:color w:val="4F4F4F"/>
+                <w:sz w:val="23"/>
+                <w:szCs w:val="23"/>
+                <w:lang w:val="de-DE"/>
+              </w:rPr>
+              <w:t>the</w:t>
+            </w:r>
+            <w:proofErr w:type="spellEnd"/>
+            <w:r>
+              <w:rPr>
+                <w:rFonts w:ascii="inherit" w:eastAsia="Times New Roman" w:hAnsi="inherit" w:cs="Helvetica"/>
+                <w:color w:val="4F4F4F"/>
+                <w:sz w:val="23"/>
+                <w:szCs w:val="23"/>
+                <w:lang w:val="de-DE"/>
+              </w:rPr>
+              <w:t xml:space="preserve"> </w:t>
+            </w:r>
+            <w:proofErr w:type="spellStart"/>
+            <w:r>
+              <w:rPr>
+                <w:rFonts w:ascii="inherit" w:eastAsia="Times New Roman" w:hAnsi="inherit" w:cs="Helvetica"/>
+                <w:color w:val="4F4F4F"/>
+                <w:sz w:val="23"/>
+                <w:szCs w:val="23"/>
+                <w:lang w:val="de-DE"/>
+              </w:rPr>
+              <w:t>lane</w:t>
+            </w:r>
+            <w:proofErr w:type="spellEnd"/>
+            <w:r>
+              <w:rPr>
+                <w:rFonts w:ascii="inherit" w:eastAsia="Times New Roman" w:hAnsi="inherit" w:cs="Helvetica"/>
+                <w:color w:val="4F4F4F"/>
+                <w:sz w:val="23"/>
+                <w:szCs w:val="23"/>
+                <w:lang w:val="de-DE"/>
+              </w:rPr>
+              <w:t xml:space="preserve"> </w:t>
+            </w:r>
+            <w:proofErr w:type="spellStart"/>
+            <w:r>
+              <w:rPr>
+                <w:rFonts w:ascii="inherit" w:eastAsia="Times New Roman" w:hAnsi="inherit" w:cs="Helvetica"/>
+                <w:color w:val="4F4F4F"/>
+                <w:sz w:val="23"/>
+                <w:szCs w:val="23"/>
+                <w:lang w:val="de-DE"/>
+              </w:rPr>
+              <w:t>departure</w:t>
+            </w:r>
+            <w:proofErr w:type="spellEnd"/>
+            <w:r>
+              <w:rPr>
+                <w:rFonts w:ascii="inherit" w:eastAsia="Times New Roman" w:hAnsi="inherit" w:cs="Helvetica"/>
+                <w:color w:val="4F4F4F"/>
+                <w:sz w:val="23"/>
+                <w:szCs w:val="23"/>
+                <w:lang w:val="de-DE"/>
+              </w:rPr>
+              <w:t xml:space="preserve"> </w:t>
+            </w:r>
+            <w:proofErr w:type="spellStart"/>
+            <w:r>
+              <w:rPr>
+                <w:rFonts w:ascii="inherit" w:eastAsia="Times New Roman" w:hAnsi="inherit" w:cs="Helvetica"/>
+                <w:color w:val="4F4F4F"/>
+                <w:sz w:val="23"/>
+                <w:szCs w:val="23"/>
+                <w:lang w:val="de-DE"/>
+              </w:rPr>
+              <w:t>oscillating</w:t>
+            </w:r>
+            <w:proofErr w:type="spellEnd"/>
+            <w:r>
+              <w:rPr>
+                <w:rFonts w:ascii="inherit" w:eastAsia="Times New Roman" w:hAnsi="inherit" w:cs="Helvetica"/>
+                <w:color w:val="4F4F4F"/>
+                <w:sz w:val="23"/>
+                <w:szCs w:val="23"/>
+                <w:lang w:val="de-DE"/>
+              </w:rPr>
+              <w:t xml:space="preserve"> </w:t>
+            </w:r>
+            <w:proofErr w:type="spellStart"/>
+            <w:r>
+              <w:rPr>
+                <w:rFonts w:ascii="inherit" w:eastAsia="Times New Roman" w:hAnsi="inherit" w:cs="Helvetica"/>
+                <w:color w:val="4F4F4F"/>
+                <w:sz w:val="23"/>
+                <w:szCs w:val="23"/>
+                <w:lang w:val="de-DE"/>
+              </w:rPr>
+              <w:t>torque</w:t>
+            </w:r>
+            <w:proofErr w:type="spellEnd"/>
+            <w:r>
+              <w:rPr>
+                <w:rFonts w:ascii="inherit" w:eastAsia="Times New Roman" w:hAnsi="inherit" w:cs="Helvetica"/>
+                <w:color w:val="4F4F4F"/>
+                <w:sz w:val="23"/>
+                <w:szCs w:val="23"/>
+                <w:lang w:val="de-DE"/>
+              </w:rPr>
+              <w:t xml:space="preserve"> </w:t>
+            </w:r>
+            <w:proofErr w:type="spellStart"/>
+            <w:r>
+              <w:rPr>
+                <w:rFonts w:ascii="inherit" w:eastAsia="Times New Roman" w:hAnsi="inherit" w:cs="Helvetica"/>
+                <w:color w:val="4F4F4F"/>
+                <w:sz w:val="23"/>
+                <w:szCs w:val="23"/>
+                <w:lang w:val="de-DE"/>
+              </w:rPr>
+              <w:t>frequency</w:t>
+            </w:r>
+            <w:proofErr w:type="spellEnd"/>
+            <w:r>
+              <w:rPr>
+                <w:rFonts w:ascii="inherit" w:eastAsia="Times New Roman" w:hAnsi="inherit" w:cs="Helvetica"/>
+                <w:color w:val="4F4F4F"/>
+                <w:sz w:val="23"/>
+                <w:szCs w:val="23"/>
+                <w:lang w:val="de-DE"/>
+              </w:rPr>
+              <w:t xml:space="preserve"> </w:t>
+            </w:r>
+            <w:proofErr w:type="spellStart"/>
+            <w:r>
+              <w:rPr>
+                <w:rFonts w:ascii="inherit" w:eastAsia="Times New Roman" w:hAnsi="inherit" w:cs="Helvetica"/>
+                <w:color w:val="4F4F4F"/>
+                <w:sz w:val="23"/>
+                <w:szCs w:val="23"/>
+                <w:lang w:val="de-DE"/>
+              </w:rPr>
+              <w:t>is</w:t>
+            </w:r>
+            <w:proofErr w:type="spellEnd"/>
+            <w:r>
+              <w:rPr>
+                <w:rFonts w:ascii="inherit" w:eastAsia="Times New Roman" w:hAnsi="inherit" w:cs="Helvetica"/>
+                <w:color w:val="4F4F4F"/>
+                <w:sz w:val="23"/>
+                <w:szCs w:val="23"/>
+                <w:lang w:val="de-DE"/>
+              </w:rPr>
+              <w:t xml:space="preserve"> </w:t>
+            </w:r>
+            <w:proofErr w:type="spellStart"/>
+            <w:r>
+              <w:rPr>
+                <w:rFonts w:ascii="inherit" w:eastAsia="Times New Roman" w:hAnsi="inherit" w:cs="Helvetica"/>
+                <w:color w:val="4F4F4F"/>
+                <w:sz w:val="23"/>
+                <w:szCs w:val="23"/>
+                <w:lang w:val="de-DE"/>
+              </w:rPr>
+              <w:t>below</w:t>
+            </w:r>
+            <w:proofErr w:type="spellEnd"/>
+            <w:r>
+              <w:rPr>
+                <w:rFonts w:ascii="inherit" w:eastAsia="Times New Roman" w:hAnsi="inherit" w:cs="Helvetica"/>
+                <w:color w:val="4F4F4F"/>
+                <w:sz w:val="23"/>
+                <w:szCs w:val="23"/>
+                <w:lang w:val="de-DE"/>
+              </w:rPr>
+              <w:t xml:space="preserve"> </w:t>
+            </w:r>
+            <w:proofErr w:type="spellStart"/>
+            <w:r>
+              <w:rPr>
+                <w:rFonts w:ascii="inherit" w:eastAsia="Times New Roman" w:hAnsi="inherit" w:cs="Helvetica"/>
+                <w:color w:val="4F4F4F"/>
+                <w:sz w:val="23"/>
+                <w:szCs w:val="23"/>
+                <w:lang w:val="de-DE"/>
+              </w:rPr>
+              <w:t>Max_Torque_Frequency</w:t>
+            </w:r>
+            <w:proofErr w:type="spellEnd"/>
+          </w:p>
+          <w:p>
+            <w:pPr>
               <w:pStyle w:val="normal"/>
               <w:widowControl w:val="0"/>
             </w:pPr>
@@ -4859,6 +6476,12 @@
                 <w:b/>
               </w:rPr>
             </w:pPr>
+            <w:r>
+              <w:rPr>
+                <w:b/>
+              </w:rPr>
+              <w:t>X</w:t>
+            </w:r>
           </w:p>
         </w:tc>
         <w:tc>
@@ -4979,6 +6602,28 @@
               <w:pStyle w:val="normal"/>
               <w:widowControl w:val="0"/>
             </w:pPr>
+            <w:r>
+              <w:rPr>
+                <w:rFonts w:ascii="Helvetica" w:hAnsi="Helvetica" w:cs="Helvetica"/>
+                <w:color w:val="4F4F4F"/>
+                <w:sz w:val="21"/>
+                <w:szCs w:val="21"/>
+                <w:shd w:val="clear" w:color="auto" w:fill="FFFFFF"/>
+              </w:rPr>
+              <w:t xml:space="preserve">the electronic power steering ECU shall ensure that the lane keeping assistance torque is applied for only </w:t>
+            </w:r>
+            <w:proofErr w:type="spellStart"/>
+            <w:r>
+              <w:rPr>
+                <w:rFonts w:ascii="Helvetica" w:hAnsi="Helvetica" w:cs="Helvetica"/>
+                <w:color w:val="4F4F4F"/>
+                <w:sz w:val="21"/>
+                <w:szCs w:val="21"/>
+                <w:shd w:val="clear" w:color="auto" w:fill="FFFFFF"/>
+              </w:rPr>
+              <w:t>Max_Duration</w:t>
+            </w:r>
+            <w:proofErr w:type="spellEnd"/>
           </w:p>
         </w:tc>
         <w:tc>
@@ -5000,6 +6645,12 @@
                 <w:b/>
               </w:rPr>
             </w:pPr>
+            <w:r>
+              <w:rPr>
+                <w:b/>
+              </w:rPr>
+              <w:t>X</w:t>
+            </w:r>
           </w:p>
         </w:tc>
         <w:tc>
@@ -5493,6 +7144,344 @@
 <file path=word/numbering.xml><?xml version="1.0" encoding="utf-8"?>
 <w:numbering xmlns:ve="http://schemas.openxmlformats.org/markup-compatibility/2006" xmlns:o="urn:schemas-microsoft-com:office:office" xmlns:r="http://schemas.openxmlformats.org/officeDocument/2006/relationships" xmlns:m="http://schemas.openxmlformats.org/officeDocument/2006/math" xmlns:v="urn:schemas-microsoft-com:vml" xmlns:wp="http://schemas.openxmlformats.org/drawingml/2006/wordprocessingDrawing" xmlns:w10="urn:schemas-microsoft-com:office:word" xmlns:w="http://schemas.openxmlformats.org/wordprocessingml/2006/main" xmlns:wne="http://schemas.microsoft.com/office/word/2006/wordml">
   <w:abstractNum w:abstractNumId="0">
+    <w:nsid w:val="04781B50"/>
+    <w:multiLevelType w:val="multilevel"/>
+    <w:tmpl w:val="E99A5792"/>
+    <w:lvl w:ilvl="0">
+      <w:start w:val="1"/>
+      <w:numFmt w:val="decimal"/>
+      <w:lvlText w:val="%1."/>
+      <w:lvlJc w:val="left"/>
+      <w:pPr>
+        <w:tabs>
+          <w:tab w:val="num" w:pos="720"/>
+        </w:tabs>
+        <w:ind w:left="720" w:hanging="360"/>
+      </w:pPr>
+    </w:lvl>
+    <w:lvl w:ilvl="1" w:tentative="1">
+      <w:start w:val="1"/>
+      <w:numFmt w:val="decimal"/>
+      <w:lvlText w:val="%2."/>
+      <w:lvlJc w:val="left"/>
+      <w:pPr>
+        <w:tabs>
+          <w:tab w:val="num" w:pos="1440"/>
+        </w:tabs>
+        <w:ind w:left="1440" w:hanging="360"/>
+      </w:pPr>
+    </w:lvl>
+    <w:lvl w:ilvl="2" w:tentative="1">
+      <w:start w:val="1"/>
+      <w:numFmt w:val="decimal"/>
+      <w:lvlText w:val="%3."/>
+      <w:lvlJc w:val="left"/>
+      <w:pPr>
+        <w:tabs>
+          <w:tab w:val="num" w:pos="2160"/>
+        </w:tabs>
+        <w:ind w:left="2160" w:hanging="360"/>
+      </w:pPr>
+    </w:lvl>
+    <w:lvl w:ilvl="3" w:tentative="1">
+      <w:start w:val="1"/>
+      <w:numFmt w:val="decimal"/>
+      <w:lvlText w:val="%4."/>
+      <w:lvlJc w:val="left"/>
+      <w:pPr>
+        <w:tabs>
+          <w:tab w:val="num" w:pos="2880"/>
+        </w:tabs>
+        <w:ind w:left="2880" w:hanging="360"/>
+      </w:pPr>
+    </w:lvl>
+    <w:lvl w:ilvl="4" w:tentative="1">
+      <w:start w:val="1"/>
+      <w:numFmt w:val="decimal"/>
+      <w:lvlText w:val="%5."/>
+      <w:lvlJc w:val="left"/>
+      <w:pPr>
+        <w:tabs>
+          <w:tab w:val="num" w:pos="3600"/>
+        </w:tabs>
+        <w:ind w:left="3600" w:hanging="360"/>
+      </w:pPr>
+    </w:lvl>
+    <w:lvl w:ilvl="5" w:tentative="1">
+      <w:start w:val="1"/>
+      <w:numFmt w:val="decimal"/>
+      <w:lvlText w:val="%6."/>
+      <w:lvlJc w:val="left"/>
+      <w:pPr>
+        <w:tabs>
+          <w:tab w:val="num" w:pos="4320"/>
+        </w:tabs>
+        <w:ind w:left="4320" w:hanging="360"/>
+      </w:pPr>
+    </w:lvl>
+    <w:lvl w:ilvl="6" w:tentative="1">
+      <w:start w:val="1"/>
+      <w:numFmt w:val="decimal"/>
+      <w:lvlText w:val="%7."/>
+      <w:lvlJc w:val="left"/>
+      <w:pPr>
+        <w:tabs>
+          <w:tab w:val="num" w:pos="5040"/>
+        </w:tabs>
+        <w:ind w:left="5040" w:hanging="360"/>
+      </w:pPr>
+    </w:lvl>
+    <w:lvl w:ilvl="7" w:tentative="1">
+      <w:start w:val="1"/>
+      <w:numFmt w:val="decimal"/>
+      <w:lvlText w:val="%8."/>
+      <w:lvlJc w:val="left"/>
+      <w:pPr>
+        <w:tabs>
+          <w:tab w:val="num" w:pos="5760"/>
+        </w:tabs>
+        <w:ind w:left="5760" w:hanging="360"/>
+      </w:pPr>
+    </w:lvl>
+    <w:lvl w:ilvl="8" w:tentative="1">
+      <w:start w:val="1"/>
+      <w:numFmt w:val="decimal"/>
+      <w:lvlText w:val="%9."/>
+      <w:lvlJc w:val="left"/>
+      <w:pPr>
+        <w:tabs>
+          <w:tab w:val="num" w:pos="6480"/>
+        </w:tabs>
+        <w:ind w:left="6480" w:hanging="360"/>
+      </w:pPr>
+    </w:lvl>
+  </w:abstractNum>
+  <w:abstractNum w:abstractNumId="1">
+    <w:nsid w:val="25B6752D"/>
+    <w:multiLevelType w:val="multilevel"/>
+    <w:tmpl w:val="0680B1A8"/>
+    <w:lvl w:ilvl="0">
+      <w:start w:val="1"/>
+      <w:numFmt w:val="decimal"/>
+      <w:lvlText w:val="%1."/>
+      <w:lvlJc w:val="left"/>
+      <w:pPr>
+        <w:tabs>
+          <w:tab w:val="num" w:pos="720"/>
+        </w:tabs>
+        <w:ind w:left="720" w:hanging="360"/>
+      </w:pPr>
+    </w:lvl>
+    <w:lvl w:ilvl="1" w:tentative="1">
+      <w:start w:val="1"/>
+      <w:numFmt w:val="decimal"/>
+      <w:lvlText w:val="%2."/>
+      <w:lvlJc w:val="left"/>
+      <w:pPr>
+        <w:tabs>
+          <w:tab w:val="num" w:pos="1440"/>
+        </w:tabs>
+        <w:ind w:left="1440" w:hanging="360"/>
+      </w:pPr>
+    </w:lvl>
+    <w:lvl w:ilvl="2" w:tentative="1">
+      <w:start w:val="1"/>
+      <w:numFmt w:val="decimal"/>
+      <w:lvlText w:val="%3."/>
+      <w:lvlJc w:val="left"/>
+      <w:pPr>
+        <w:tabs>
+          <w:tab w:val="num" w:pos="2160"/>
+        </w:tabs>
+        <w:ind w:left="2160" w:hanging="360"/>
+      </w:pPr>
+    </w:lvl>
+    <w:lvl w:ilvl="3" w:tentative="1">
+      <w:start w:val="1"/>
+      <w:numFmt w:val="decimal"/>
+      <w:lvlText w:val="%4."/>
+      <w:lvlJc w:val="left"/>
+      <w:pPr>
+        <w:tabs>
+          <w:tab w:val="num" w:pos="2880"/>
+        </w:tabs>
+        <w:ind w:left="2880" w:hanging="360"/>
+      </w:pPr>
+    </w:lvl>
+    <w:lvl w:ilvl="4" w:tentative="1">
+      <w:start w:val="1"/>
+      <w:numFmt w:val="decimal"/>
+      <w:lvlText w:val="%5."/>
+      <w:lvlJc w:val="left"/>
+      <w:pPr>
+        <w:tabs>
+          <w:tab w:val="num" w:pos="3600"/>
+        </w:tabs>
+        <w:ind w:left="3600" w:hanging="360"/>
+      </w:pPr>
+    </w:lvl>
+    <w:lvl w:ilvl="5" w:tentative="1">
+      <w:start w:val="1"/>
+      <w:numFmt w:val="decimal"/>
+      <w:lvlText w:val="%6."/>
+      <w:lvlJc w:val="left"/>
+      <w:pPr>
+        <w:tabs>
+          <w:tab w:val="num" w:pos="4320"/>
+        </w:tabs>
+        <w:ind w:left="4320" w:hanging="360"/>
+      </w:pPr>
+    </w:lvl>
+    <w:lvl w:ilvl="6" w:tentative="1">
+      <w:start w:val="1"/>
+      <w:numFmt w:val="decimal"/>
+      <w:lvlText w:val="%7."/>
+      <w:lvlJc w:val="left"/>
+      <w:pPr>
+        <w:tabs>
+          <w:tab w:val="num" w:pos="5040"/>
+        </w:tabs>
+        <w:ind w:left="5040" w:hanging="360"/>
+      </w:pPr>
+    </w:lvl>
+    <w:lvl w:ilvl="7" w:tentative="1">
+      <w:start w:val="1"/>
+      <w:numFmt w:val="decimal"/>
+      <w:lvlText w:val="%8."/>
+      <w:lvlJc w:val="left"/>
+      <w:pPr>
+        <w:tabs>
+          <w:tab w:val="num" w:pos="5760"/>
+        </w:tabs>
+        <w:ind w:left="5760" w:hanging="360"/>
+      </w:pPr>
+    </w:lvl>
+    <w:lvl w:ilvl="8" w:tentative="1">
+      <w:start w:val="1"/>
+      <w:numFmt w:val="decimal"/>
+      <w:lvlText w:val="%9."/>
+      <w:lvlJc w:val="left"/>
+      <w:pPr>
+        <w:tabs>
+          <w:tab w:val="num" w:pos="6480"/>
+        </w:tabs>
+        <w:ind w:left="6480" w:hanging="360"/>
+      </w:pPr>
+    </w:lvl>
+  </w:abstractNum>
+  <w:abstractNum w:abstractNumId="2">
+    <w:nsid w:val="2C0045BF"/>
+    <w:multiLevelType w:val="hybridMultilevel"/>
+    <w:tmpl w:val="1A02470A"/>
+    <w:lvl w:ilvl="0" w:tplc="1DC686F0">
+      <w:numFmt w:val="bullet"/>
+      <w:lvlText w:val=""/>
+      <w:lvlJc w:val="left"/>
+      <w:pPr>
+        <w:ind w:left="720" w:hanging="360"/>
+      </w:pPr>
+      <w:rPr>
+        <w:rFonts w:ascii="Symbol" w:eastAsia="Arial" w:hAnsi="Symbol" w:cs="Arial" w:hint="default"/>
+      </w:rPr>
+    </w:lvl>
+    <w:lvl w:ilvl="1" w:tplc="04070003" w:tentative="1">
+      <w:start w:val="1"/>
+      <w:numFmt w:val="bullet"/>
+      <w:lvlText w:val="o"/>
+      <w:lvlJc w:val="left"/>
+      <w:pPr>
+        <w:ind w:left="1440" w:hanging="360"/>
+      </w:pPr>
+      <w:rPr>
+        <w:rFonts w:ascii="Courier New" w:hAnsi="Courier New" w:cs="Courier New" w:hint="default"/>
+      </w:rPr>
+    </w:lvl>
+    <w:lvl w:ilvl="2" w:tplc="04070005" w:tentative="1">
+      <w:start w:val="1"/>
+      <w:numFmt w:val="bullet"/>
+      <w:lvlText w:val=""/>
+      <w:lvlJc w:val="left"/>
+      <w:pPr>
+        <w:ind w:left="2160" w:hanging="360"/>
+      </w:pPr>
+      <w:rPr>
+        <w:rFonts w:ascii="Wingdings" w:hAnsi="Wingdings" w:hint="default"/>
+      </w:rPr>
+    </w:lvl>
+    <w:lvl w:ilvl="3" w:tplc="04070001" w:tentative="1">
+      <w:start w:val="1"/>
+      <w:numFmt w:val="bullet"/>
+      <w:lvlText w:val=""/>
+      <w:lvlJc w:val="left"/>
+      <w:pPr>
+        <w:ind w:left="2880" w:hanging="360"/>
+      </w:pPr>
+      <w:rPr>
+        <w:rFonts w:ascii="Symbol" w:hAnsi="Symbol" w:hint="default"/>
+      </w:rPr>
+    </w:lvl>
+    <w:lvl w:ilvl="4" w:tplc="04070003" w:tentative="1">
+      <w:start w:val="1"/>
+      <w:numFmt w:val="bullet"/>
+      <w:lvlText w:val="o"/>
+      <w:lvlJc w:val="left"/>
+      <w:pPr>
+        <w:ind w:left="3600" w:hanging="360"/>
+      </w:pPr>
+      <w:rPr>
+        <w:rFonts w:ascii="Courier New" w:hAnsi="Courier New" w:cs="Courier New" w:hint="default"/>
+      </w:rPr>
+    </w:lvl>
+    <w:lvl w:ilvl="5" w:tplc="04070005" w:tentative="1">
+      <w:start w:val="1"/>
+      <w:numFmt w:val="bullet"/>
+      <w:lvlText w:val=""/>
+      <w:lvlJc w:val="left"/>
+      <w:pPr>
+        <w:ind w:left="4320" w:hanging="360"/>
+      </w:pPr>
+      <w:rPr>
+        <w:rFonts w:ascii="Wingdings" w:hAnsi="Wingdings" w:hint="default"/>
+      </w:rPr>
+    </w:lvl>
+    <w:lvl w:ilvl="6" w:tplc="04070001" w:tentative="1">
+      <w:start w:val="1"/>
+      <w:numFmt w:val="bullet"/>
+      <w:lvlText w:val=""/>
+      <w:lvlJc w:val="left"/>
+      <w:pPr>
+        <w:ind w:left="5040" w:hanging="360"/>
+      </w:pPr>
+      <w:rPr>
+        <w:rFonts w:ascii="Symbol" w:hAnsi="Symbol" w:hint="default"/>
+      </w:rPr>
+    </w:lvl>
+    <w:lvl w:ilvl="7" w:tplc="04070003" w:tentative="1">
+      <w:start w:val="1"/>
+      <w:numFmt w:val="bullet"/>
+      <w:lvlText w:val="o"/>
+      <w:lvlJc w:val="left"/>
+      <w:pPr>
+        <w:ind w:left="5760" w:hanging="360"/>
+      </w:pPr>
+      <w:rPr>
+        <w:rFonts w:ascii="Courier New" w:hAnsi="Courier New" w:cs="Courier New" w:hint="default"/>
+      </w:rPr>
+    </w:lvl>
+    <w:lvl w:ilvl="8" w:tplc="04070005" w:tentative="1">
+      <w:start w:val="1"/>
+      <w:numFmt w:val="bullet"/>
+      <w:lvlText w:val=""/>
+      <w:lvlJc w:val="left"/>
+      <w:pPr>
+        <w:ind w:left="6480" w:hanging="360"/>
+      </w:pPr>
+      <w:rPr>
+        <w:rFonts w:ascii="Wingdings" w:hAnsi="Wingdings" w:hint="default"/>
+      </w:rPr>
+    </w:lvl>
+  </w:abstractNum>
+  <w:abstractNum w:abstractNumId="3">
     <w:nsid w:val="439C7DB9"/>
     <w:multiLevelType w:val="multilevel"/>
     <w:tmpl w:val="D2B28C7C"/>
@@ -5605,7 +7594,132 @@
       </w:rPr>
     </w:lvl>
   </w:abstractNum>
+  <w:abstractNum w:abstractNumId="4">
+    <w:nsid w:val="710D567C"/>
+    <w:multiLevelType w:val="multilevel"/>
+    <w:tmpl w:val="136EC3BA"/>
+    <w:lvl w:ilvl="0">
+      <w:start w:val="1"/>
+      <w:numFmt w:val="decimal"/>
+      <w:lvlText w:val="%1."/>
+      <w:lvlJc w:val="left"/>
+      <w:pPr>
+        <w:tabs>
+          <w:tab w:val="num" w:pos="720"/>
+        </w:tabs>
+        <w:ind w:left="720" w:hanging="360"/>
+      </w:pPr>
+    </w:lvl>
+    <w:lvl w:ilvl="1" w:tentative="1">
+      <w:start w:val="1"/>
+      <w:numFmt w:val="decimal"/>
+      <w:lvlText w:val="%2."/>
+      <w:lvlJc w:val="left"/>
+      <w:pPr>
+        <w:tabs>
+          <w:tab w:val="num" w:pos="1440"/>
+        </w:tabs>
+        <w:ind w:left="1440" w:hanging="360"/>
+      </w:pPr>
+    </w:lvl>
+    <w:lvl w:ilvl="2" w:tentative="1">
+      <w:start w:val="1"/>
+      <w:numFmt w:val="decimal"/>
+      <w:lvlText w:val="%3."/>
+      <w:lvlJc w:val="left"/>
+      <w:pPr>
+        <w:tabs>
+          <w:tab w:val="num" w:pos="2160"/>
+        </w:tabs>
+        <w:ind w:left="2160" w:hanging="360"/>
+      </w:pPr>
+    </w:lvl>
+    <w:lvl w:ilvl="3" w:tentative="1">
+      <w:start w:val="1"/>
+      <w:numFmt w:val="decimal"/>
+      <w:lvlText w:val="%4."/>
+      <w:lvlJc w:val="left"/>
+      <w:pPr>
+        <w:tabs>
+          <w:tab w:val="num" w:pos="2880"/>
+        </w:tabs>
+        <w:ind w:left="2880" w:hanging="360"/>
+      </w:pPr>
+    </w:lvl>
+    <w:lvl w:ilvl="4" w:tentative="1">
+      <w:start w:val="1"/>
+      <w:numFmt w:val="decimal"/>
+      <w:lvlText w:val="%5."/>
+      <w:lvlJc w:val="left"/>
+      <w:pPr>
+        <w:tabs>
+          <w:tab w:val="num" w:pos="3600"/>
+        </w:tabs>
+        <w:ind w:left="3600" w:hanging="360"/>
+      </w:pPr>
+    </w:lvl>
+    <w:lvl w:ilvl="5" w:tentative="1">
+      <w:start w:val="1"/>
+      <w:numFmt w:val="decimal"/>
+      <w:lvlText w:val="%6."/>
+      <w:lvlJc w:val="left"/>
+      <w:pPr>
+        <w:tabs>
+          <w:tab w:val="num" w:pos="4320"/>
+        </w:tabs>
+        <w:ind w:left="4320" w:hanging="360"/>
+      </w:pPr>
+    </w:lvl>
+    <w:lvl w:ilvl="6" w:tentative="1">
+      <w:start w:val="1"/>
+      <w:numFmt w:val="decimal"/>
+      <w:lvlText w:val="%7."/>
+      <w:lvlJc w:val="left"/>
+      <w:pPr>
+        <w:tabs>
+          <w:tab w:val="num" w:pos="5040"/>
+        </w:tabs>
+        <w:ind w:left="5040" w:hanging="360"/>
+      </w:pPr>
+    </w:lvl>
+    <w:lvl w:ilvl="7" w:tentative="1">
+      <w:start w:val="1"/>
+      <w:numFmt w:val="decimal"/>
+      <w:lvlText w:val="%8."/>
+      <w:lvlJc w:val="left"/>
+      <w:pPr>
+        <w:tabs>
+          <w:tab w:val="num" w:pos="5760"/>
+        </w:tabs>
+        <w:ind w:left="5760" w:hanging="360"/>
+      </w:pPr>
+    </w:lvl>
+    <w:lvl w:ilvl="8" w:tentative="1">
+      <w:start w:val="1"/>
+      <w:numFmt w:val="decimal"/>
+      <w:lvlText w:val="%9."/>
+      <w:lvlJc w:val="left"/>
+      <w:pPr>
+        <w:tabs>
+          <w:tab w:val="num" w:pos="6480"/>
+        </w:tabs>
+        <w:ind w:left="6480" w:hanging="360"/>
+      </w:pPr>
+    </w:lvl>
+  </w:abstractNum>
   <w:num w:numId="1">
+    <w:abstractNumId w:val="3"/>
+  </w:num>
+  <w:num w:numId="2">
+    <w:abstractNumId w:val="2"/>
+  </w:num>
+  <w:num w:numId="3">
+    <w:abstractNumId w:val="4"/>
+  </w:num>
+  <w:num w:numId="4">
+    <w:abstractNumId w:val="1"/>
+  </w:num>
+  <w:num w:numId="5">
     <w:abstractNumId w:val="0"/>
   </w:num>
 </w:numbering>

</xml_diff>

<commit_message>
finished work FS Concept
</commit_message>
<xml_diff>
--- a/Template_Files/03_FunctionalSafetyConcept_LaneAssistance_Template.docx
+++ b/Template_Files/03_FunctionalSafetyConcept_LaneAssistance_Template.docx
@@ -336,23 +336,7 @@
           <w:b/>
           <w:color w:val="B7B7B7"/>
         </w:rPr>
-        <w:t xml:space="preserve">[Instructions: Fill in the date, version and description fields. You can fill out the Editor </w:t>
-      </w:r>
-      <w:proofErr w:type="gramStart"/>
-      <w:r>
-        <w:rPr>
-          <w:b/>
-          <w:color w:val="B7B7B7"/>
-        </w:rPr>
-        <w:t>field</w:t>
-      </w:r>
-      <w:proofErr w:type="gramEnd"/>
-      <w:r>
-        <w:rPr>
-          <w:b/>
-          <w:color w:val="B7B7B7"/>
-        </w:rPr>
-        <w:t xml:space="preserve"> with your name if you want to do so. Keep track of your editing as if this were a real world project. </w:t>
+        <w:t xml:space="preserve">[Instructions: Fill in the date, version and description fields. You can fill out the Editor field with your name if you want to do so. Keep track of your editing as if this were a real world project. </w:t>
       </w:r>
     </w:p>
     <w:p>
@@ -600,135 +584,142 @@
                 <w:sz w:val="22"/>
                 <w:szCs w:val="22"/>
               </w:rPr>
-              <w:t xml:space="preserve">Michael </w:t>
-            </w:r>
-            <w:proofErr w:type="spellStart"/>
-            <w:r>
+              <w:t>Michael Scharf</w:t>
+            </w:r>
+          </w:p>
+        </w:tc>
+        <w:tc>
+          <w:tcPr>
+            <w:tcW w:w="4785" w:type="dxa"/>
+          </w:tcPr>
+          <w:p>
+            <w:pPr>
+              <w:pStyle w:val="normal"/>
+              <w:widowControl w:val="0"/>
+              <w:contextualSpacing w:val="0"/>
               <w:rPr>
                 <w:rFonts w:ascii="Calibri" w:eastAsia="Calibri" w:hAnsi="Calibri" w:cs="Calibri"/>
                 <w:sz w:val="22"/>
                 <w:szCs w:val="22"/>
               </w:rPr>
-              <w:t>Scharf</w:t>
-            </w:r>
-            <w:proofErr w:type="spellEnd"/>
-          </w:p>
-        </w:tc>
-        <w:tc>
-          <w:tcPr>
-            <w:tcW w:w="4785" w:type="dxa"/>
-          </w:tcPr>
-          <w:p>
-            <w:pPr>
-              <w:pStyle w:val="normal"/>
-              <w:widowControl w:val="0"/>
-              <w:contextualSpacing w:val="0"/>
+            </w:pPr>
+            <w:r>
               <w:rPr>
                 <w:rFonts w:ascii="Calibri" w:eastAsia="Calibri" w:hAnsi="Calibri" w:cs="Calibri"/>
                 <w:sz w:val="22"/>
                 <w:szCs w:val="22"/>
               </w:rPr>
-            </w:pPr>
-            <w:r>
+              <w:t>Initial attempt</w:t>
+            </w:r>
+          </w:p>
+        </w:tc>
+      </w:tr>
+      <w:tr>
+        <w:tc>
+          <w:tcPr>
+            <w:tcW w:w="1470" w:type="dxa"/>
+          </w:tcPr>
+          <w:p>
+            <w:pPr>
+              <w:pStyle w:val="normal"/>
+              <w:widowControl w:val="0"/>
+              <w:contextualSpacing w:val="0"/>
               <w:rPr>
                 <w:rFonts w:ascii="Calibri" w:eastAsia="Calibri" w:hAnsi="Calibri" w:cs="Calibri"/>
                 <w:sz w:val="22"/>
                 <w:szCs w:val="22"/>
               </w:rPr>
-              <w:t>Initial attempt</w:t>
-            </w:r>
-          </w:p>
-        </w:tc>
-      </w:tr>
-      <w:tr>
-        <w:tc>
-          <w:tcPr>
-            <w:tcW w:w="1470" w:type="dxa"/>
-          </w:tcPr>
-          <w:p>
-            <w:pPr>
-              <w:pStyle w:val="normal"/>
-              <w:widowControl w:val="0"/>
-              <w:contextualSpacing w:val="0"/>
+            </w:pPr>
+            <w:r>
               <w:rPr>
                 <w:rFonts w:ascii="Calibri" w:eastAsia="Calibri" w:hAnsi="Calibri" w:cs="Calibri"/>
                 <w:sz w:val="22"/>
                 <w:szCs w:val="22"/>
               </w:rPr>
-            </w:pPr>
-            <w:r>
+              <w:t>02/03/2018</w:t>
+            </w:r>
+          </w:p>
+        </w:tc>
+        <w:tc>
+          <w:tcPr>
+            <w:tcW w:w="1275" w:type="dxa"/>
+          </w:tcPr>
+          <w:p>
+            <w:pPr>
+              <w:pStyle w:val="normal"/>
+              <w:widowControl w:val="0"/>
+              <w:contextualSpacing w:val="0"/>
               <w:rPr>
                 <w:rFonts w:ascii="Calibri" w:eastAsia="Calibri" w:hAnsi="Calibri" w:cs="Calibri"/>
                 <w:sz w:val="22"/>
                 <w:szCs w:val="22"/>
               </w:rPr>
-              <w:t>02/03/2018</w:t>
-            </w:r>
-          </w:p>
-        </w:tc>
-        <w:tc>
-          <w:tcPr>
-            <w:tcW w:w="1275" w:type="dxa"/>
-          </w:tcPr>
-          <w:p>
-            <w:pPr>
-              <w:pStyle w:val="normal"/>
-              <w:widowControl w:val="0"/>
-              <w:contextualSpacing w:val="0"/>
+            </w:pPr>
+            <w:r>
               <w:rPr>
                 <w:rFonts w:ascii="Calibri" w:eastAsia="Calibri" w:hAnsi="Calibri" w:cs="Calibri"/>
                 <w:sz w:val="22"/>
                 <w:szCs w:val="22"/>
               </w:rPr>
-            </w:pPr>
-            <w:r>
+              <w:t>0.2</w:t>
+            </w:r>
+          </w:p>
+        </w:tc>
+        <w:tc>
+          <w:tcPr>
+            <w:tcW w:w="2100" w:type="dxa"/>
+          </w:tcPr>
+          <w:p>
+            <w:pPr>
+              <w:pStyle w:val="normal"/>
+              <w:widowControl w:val="0"/>
+              <w:contextualSpacing w:val="0"/>
               <w:rPr>
                 <w:rFonts w:ascii="Calibri" w:eastAsia="Calibri" w:hAnsi="Calibri" w:cs="Calibri"/>
                 <w:sz w:val="22"/>
                 <w:szCs w:val="22"/>
               </w:rPr>
-              <w:t>0.2</w:t>
-            </w:r>
-          </w:p>
-        </w:tc>
-        <w:tc>
-          <w:tcPr>
-            <w:tcW w:w="2100" w:type="dxa"/>
-          </w:tcPr>
-          <w:p>
-            <w:pPr>
-              <w:pStyle w:val="normal"/>
-              <w:widowControl w:val="0"/>
-              <w:contextualSpacing w:val="0"/>
+            </w:pPr>
+            <w:r>
               <w:rPr>
                 <w:rFonts w:ascii="Calibri" w:eastAsia="Calibri" w:hAnsi="Calibri" w:cs="Calibri"/>
                 <w:sz w:val="22"/>
                 <w:szCs w:val="22"/>
               </w:rPr>
-            </w:pPr>
-            <w:r>
+              <w:t>Michael Scharf</w:t>
+            </w:r>
+          </w:p>
+        </w:tc>
+        <w:tc>
+          <w:tcPr>
+            <w:tcW w:w="4785" w:type="dxa"/>
+          </w:tcPr>
+          <w:p>
+            <w:pPr>
+              <w:pStyle w:val="normal"/>
+              <w:widowControl w:val="0"/>
+              <w:contextualSpacing w:val="0"/>
               <w:rPr>
                 <w:rFonts w:ascii="Calibri" w:eastAsia="Calibri" w:hAnsi="Calibri" w:cs="Calibri"/>
                 <w:sz w:val="22"/>
                 <w:szCs w:val="22"/>
               </w:rPr>
-              <w:t xml:space="preserve">Michael </w:t>
-            </w:r>
-            <w:proofErr w:type="spellStart"/>
+            </w:pPr>
             <w:r>
               <w:rPr>
                 <w:rFonts w:ascii="Calibri" w:eastAsia="Calibri" w:hAnsi="Calibri" w:cs="Calibri"/>
                 <w:sz w:val="22"/>
                 <w:szCs w:val="22"/>
               </w:rPr>
-              <w:t>Scharf</w:t>
-            </w:r>
-            <w:proofErr w:type="spellEnd"/>
-          </w:p>
-        </w:tc>
-        <w:tc>
-          <w:tcPr>
-            <w:tcW w:w="4785" w:type="dxa"/>
+              <w:t>Start filling out document</w:t>
+            </w:r>
+          </w:p>
+        </w:tc>
+      </w:tr>
+      <w:tr>
+        <w:tc>
+          <w:tcPr>
+            <w:tcW w:w="1470" w:type="dxa"/>
           </w:tcPr>
           <w:p>
             <w:pPr>
@@ -747,15 +738,13 @@
                 <w:sz w:val="22"/>
                 <w:szCs w:val="22"/>
               </w:rPr>
-              <w:t>Start filling out document</w:t>
-            </w:r>
-          </w:p>
-        </w:tc>
-      </w:tr>
-      <w:tr>
-        <w:tc>
-          <w:tcPr>
-            <w:tcW w:w="1470" w:type="dxa"/>
+              <w:t>02/03/2018</w:t>
+            </w:r>
+          </w:p>
+        </w:tc>
+        <w:tc>
+          <w:tcPr>
+            <w:tcW w:w="1275" w:type="dxa"/>
           </w:tcPr>
           <w:p>
             <w:pPr>
@@ -768,45 +757,27 @@
                 <w:szCs w:val="22"/>
               </w:rPr>
             </w:pPr>
-          </w:p>
-        </w:tc>
-        <w:tc>
-          <w:tcPr>
-            <w:tcW w:w="1275" w:type="dxa"/>
-          </w:tcPr>
-          <w:p>
-            <w:pPr>
-              <w:pStyle w:val="normal"/>
-              <w:widowControl w:val="0"/>
-              <w:contextualSpacing w:val="0"/>
+            <w:r>
               <w:rPr>
                 <w:rFonts w:ascii="Calibri" w:eastAsia="Calibri" w:hAnsi="Calibri" w:cs="Calibri"/>
                 <w:sz w:val="22"/>
                 <w:szCs w:val="22"/>
               </w:rPr>
-            </w:pPr>
-          </w:p>
-        </w:tc>
-        <w:tc>
-          <w:tcPr>
-            <w:tcW w:w="2100" w:type="dxa"/>
-          </w:tcPr>
-          <w:p>
-            <w:pPr>
-              <w:pStyle w:val="normal"/>
-              <w:widowControl w:val="0"/>
-              <w:contextualSpacing w:val="0"/>
+              <w:t>0.</w:t>
+            </w:r>
+            <w:r>
               <w:rPr>
                 <w:rFonts w:ascii="Calibri" w:eastAsia="Calibri" w:hAnsi="Calibri" w:cs="Calibri"/>
                 <w:sz w:val="22"/>
                 <w:szCs w:val="22"/>
               </w:rPr>
-            </w:pPr>
-          </w:p>
-        </w:tc>
-        <w:tc>
-          <w:tcPr>
-            <w:tcW w:w="4785" w:type="dxa"/>
+              <w:t>3</w:t>
+            </w:r>
+          </w:p>
+        </w:tc>
+        <w:tc>
+          <w:tcPr>
+            <w:tcW w:w="2100" w:type="dxa"/>
           </w:tcPr>
           <w:p>
             <w:pPr>
@@ -819,6 +790,55 @@
                 <w:szCs w:val="22"/>
               </w:rPr>
             </w:pPr>
+            <w:r>
+              <w:rPr>
+                <w:rFonts w:ascii="Calibri" w:eastAsia="Calibri" w:hAnsi="Calibri" w:cs="Calibri"/>
+                <w:sz w:val="22"/>
+                <w:szCs w:val="22"/>
+              </w:rPr>
+              <w:t>Michael Scharf</w:t>
+            </w:r>
+          </w:p>
+        </w:tc>
+        <w:tc>
+          <w:tcPr>
+            <w:tcW w:w="4785" w:type="dxa"/>
+          </w:tcPr>
+          <w:p>
+            <w:pPr>
+              <w:pStyle w:val="normal"/>
+              <w:widowControl w:val="0"/>
+              <w:contextualSpacing w:val="0"/>
+              <w:rPr>
+                <w:rFonts w:ascii="Calibri" w:eastAsia="Calibri" w:hAnsi="Calibri" w:cs="Calibri"/>
+                <w:sz w:val="22"/>
+                <w:szCs w:val="22"/>
+              </w:rPr>
+            </w:pPr>
+            <w:r>
+              <w:rPr>
+                <w:rFonts w:ascii="Calibri" w:eastAsia="Calibri" w:hAnsi="Calibri" w:cs="Calibri"/>
+                <w:sz w:val="22"/>
+                <w:szCs w:val="22"/>
+              </w:rPr>
+              <w:t>Fill</w:t>
+            </w:r>
+            <w:r>
+              <w:rPr>
+                <w:rFonts w:ascii="Calibri" w:eastAsia="Calibri" w:hAnsi="Calibri" w:cs="Calibri"/>
+                <w:sz w:val="22"/>
+                <w:szCs w:val="22"/>
+              </w:rPr>
+              <w:t xml:space="preserve"> </w:t>
+            </w:r>
+            <w:r>
+              <w:rPr>
+                <w:rFonts w:ascii="Calibri" w:eastAsia="Calibri" w:hAnsi="Calibri" w:cs="Calibri"/>
+                <w:sz w:val="22"/>
+                <w:szCs w:val="22"/>
+              </w:rPr>
+              <w:t>out whole sheet</w:t>
+            </w:r>
           </w:p>
         </w:tc>
       </w:tr>
@@ -1888,17 +1908,8 @@
           <w:b/>
           <w:color w:val="B7B7B7"/>
         </w:rPr>
-        <w:t>the lane assistance item</w:t>
+        <w:t>the lane assistance item? ]</w:t>
       </w:r>
-      <w:proofErr w:type="gramStart"/>
-      <w:r>
-        <w:rPr>
-          <w:b/>
-          <w:color w:val="B7B7B7"/>
-        </w:rPr>
-        <w:t>? ]</w:t>
-      </w:r>
-      <w:proofErr w:type="gramEnd"/>
     </w:p>
     <w:p>
       <w:pPr>
@@ -2738,15 +2749,7 @@
               <w:spacing w:line="240" w:lineRule="auto"/>
             </w:pPr>
             <w:r>
-              <w:t xml:space="preserve">Lane Departure Warning (LDW) function shall apply an oscillating steering torque to provide the driver a </w:t>
-            </w:r>
-            <w:proofErr w:type="spellStart"/>
-            <w:r>
-              <w:t>haptic</w:t>
-            </w:r>
-            <w:proofErr w:type="spellEnd"/>
-            <w:r>
-              <w:t xml:space="preserve"> feedback</w:t>
+              <w:t>Lane Departure Warning (LDW) function shall apply an oscillating steering torque to provide the driver a haptic feedback</w:t>
             </w:r>
           </w:p>
         </w:tc>
@@ -2767,14 +2770,7 @@
               <w:spacing w:line="240" w:lineRule="auto"/>
             </w:pPr>
             <w:r>
-              <w:rPr>
-                <w:rFonts w:ascii="Helvetica" w:hAnsi="Helvetica" w:cs="Helvetica"/>
-                <w:color w:val="4F4F4F"/>
-                <w:sz w:val="21"/>
-                <w:szCs w:val="21"/>
-                <w:shd w:val="clear" w:color="auto" w:fill="FFFFFF"/>
-              </w:rPr>
-              <w:t>The lane departure warning function applies an oscillating torque with very high torque amplitude MORE than the above limit.</w:t>
+              <w:t>The lane departure warning is giving MORE torque than what is safe</w:t>
             </w:r>
           </w:p>
         </w:tc>
@@ -2794,6 +2790,9 @@
               <w:widowControl w:val="0"/>
               <w:spacing w:line="240" w:lineRule="auto"/>
             </w:pPr>
+            <w:r>
+              <w:t>The lane departure warning function applies an oscillating torque with very high torque amplitude (above limit)</w:t>
+            </w:r>
           </w:p>
         </w:tc>
       </w:tr>
@@ -2844,15 +2843,7 @@
               <w:spacing w:line="240" w:lineRule="auto"/>
             </w:pPr>
             <w:r>
-              <w:t xml:space="preserve">Lane Departure Warning (LDW) function shall apply an oscillating steering torque to provide the driver a </w:t>
-            </w:r>
-            <w:proofErr w:type="spellStart"/>
-            <w:r>
-              <w:t>haptic</w:t>
-            </w:r>
-            <w:proofErr w:type="spellEnd"/>
-            <w:r>
-              <w:t xml:space="preserve"> feedback</w:t>
+              <w:t>Lane Departure Warning (LDW) function shall apply an oscillating steering torque to provide the driver a haptic feedback</w:t>
             </w:r>
           </w:p>
         </w:tc>
@@ -2873,14 +2864,7 @@
               <w:spacing w:line="240" w:lineRule="auto"/>
             </w:pPr>
             <w:r>
-              <w:rPr>
-                <w:rFonts w:ascii="Helvetica" w:hAnsi="Helvetica" w:cs="Helvetica"/>
-                <w:color w:val="4F4F4F"/>
-                <w:sz w:val="21"/>
-                <w:szCs w:val="21"/>
-                <w:shd w:val="clear" w:color="auto" w:fill="FFFFFF"/>
-              </w:rPr>
-              <w:t>The lane departure warning function applies an oscillating torque with very high torque frequency MORE than the above limit.</w:t>
+              <w:t>The lane departure warning is giving MORE torque than what is safe</w:t>
             </w:r>
           </w:p>
         </w:tc>
@@ -2900,13 +2884,9 @@
               <w:widowControl w:val="0"/>
               <w:spacing w:line="240" w:lineRule="auto"/>
             </w:pPr>
-          </w:p>
-          <w:p>
-            <w:pPr>
-              <w:pStyle w:val="normal"/>
-              <w:widowControl w:val="0"/>
-              <w:spacing w:line="240" w:lineRule="auto"/>
-            </w:pPr>
+            <w:r>
+              <w:t>The lane departure warning function applies an oscillating torque with very high torque frequency (above limit)</w:t>
+            </w:r>
           </w:p>
         </w:tc>
       </w:tr>
@@ -3005,6 +2985,9 @@
               <w:pStyle w:val="normal"/>
               <w:widowControl w:val="0"/>
             </w:pPr>
+            <w:r>
+              <w:t>The lane keeping assistance if misused for autonomous driving</w:t>
+            </w:r>
           </w:p>
         </w:tc>
       </w:tr>
@@ -3034,17 +3017,8 @@
           <w:b/>
           <w:color w:val="B7B7B7"/>
         </w:rPr>
-        <w:t xml:space="preserve">[Instructions: Fill in the functional safety requirements for the lane departure </w:t>
+        <w:t>[Instructions: Fill in the functional safety requirements for the lane departure warning ]</w:t>
       </w:r>
-      <w:proofErr w:type="gramStart"/>
-      <w:r>
-        <w:rPr>
-          <w:b/>
-          <w:color w:val="B7B7B7"/>
-        </w:rPr>
-        <w:t>warning ]</w:t>
-      </w:r>
-      <w:proofErr w:type="gramEnd"/>
     </w:p>
     <w:p>
       <w:pPr>
@@ -3330,322 +3304,10 @@
               <w:spacing w:line="240" w:lineRule="auto"/>
               <w:ind w:left="0"/>
               <w:textAlignment w:val="baseline"/>
-              <w:rPr>
-                <w:rFonts w:ascii="inherit" w:eastAsia="Times New Roman" w:hAnsi="inherit" w:cs="Helvetica"/>
-                <w:color w:val="4F4F4F"/>
-                <w:sz w:val="23"/>
-                <w:szCs w:val="23"/>
-                <w:lang w:val="de-DE"/>
-              </w:rPr>
-            </w:pPr>
-            <w:r>
-              <w:rPr>
-                <w:rFonts w:ascii="inherit" w:eastAsia="Times New Roman" w:hAnsi="inherit" w:cs="Helvetica"/>
-                <w:color w:val="4F4F4F"/>
-                <w:sz w:val="23"/>
-                <w:szCs w:val="23"/>
-                <w:lang w:val="de-DE"/>
-              </w:rPr>
-              <w:t xml:space="preserve">The </w:t>
-            </w:r>
-            <w:proofErr w:type="spellStart"/>
-            <w:r>
-              <w:rPr>
-                <w:rFonts w:ascii="inherit" w:eastAsia="Times New Roman" w:hAnsi="inherit" w:cs="Helvetica"/>
-                <w:color w:val="4F4F4F"/>
-                <w:sz w:val="23"/>
-                <w:szCs w:val="23"/>
-                <w:lang w:val="de-DE"/>
-              </w:rPr>
-              <w:t>lane</w:t>
-            </w:r>
-            <w:proofErr w:type="spellEnd"/>
-            <w:r>
-              <w:rPr>
-                <w:rFonts w:ascii="inherit" w:eastAsia="Times New Roman" w:hAnsi="inherit" w:cs="Helvetica"/>
-                <w:color w:val="4F4F4F"/>
-                <w:sz w:val="23"/>
-                <w:szCs w:val="23"/>
-                <w:lang w:val="de-DE"/>
-              </w:rPr>
-              <w:t xml:space="preserve"> </w:t>
-            </w:r>
-            <w:proofErr w:type="spellStart"/>
-            <w:r>
-              <w:rPr>
-                <w:rFonts w:ascii="inherit" w:eastAsia="Times New Roman" w:hAnsi="inherit" w:cs="Helvetica"/>
-                <w:color w:val="4F4F4F"/>
-                <w:sz w:val="23"/>
-                <w:szCs w:val="23"/>
-                <w:lang w:val="de-DE"/>
-              </w:rPr>
-              <w:t>keeping</w:t>
-            </w:r>
-            <w:proofErr w:type="spellEnd"/>
-            <w:r>
-              <w:rPr>
-                <w:rFonts w:ascii="inherit" w:eastAsia="Times New Roman" w:hAnsi="inherit" w:cs="Helvetica"/>
-                <w:color w:val="4F4F4F"/>
-                <w:sz w:val="23"/>
-                <w:szCs w:val="23"/>
-                <w:lang w:val="de-DE"/>
-              </w:rPr>
-              <w:t xml:space="preserve"> item </w:t>
-            </w:r>
-            <w:proofErr w:type="spellStart"/>
-            <w:r>
-              <w:rPr>
-                <w:rFonts w:ascii="inherit" w:eastAsia="Times New Roman" w:hAnsi="inherit" w:cs="Helvetica"/>
-                <w:color w:val="4F4F4F"/>
-                <w:sz w:val="23"/>
-                <w:szCs w:val="23"/>
-                <w:lang w:val="de-DE"/>
-              </w:rPr>
-              <w:t>shall</w:t>
-            </w:r>
-            <w:proofErr w:type="spellEnd"/>
-            <w:r>
-              <w:rPr>
-                <w:rFonts w:ascii="inherit" w:eastAsia="Times New Roman" w:hAnsi="inherit" w:cs="Helvetica"/>
-                <w:color w:val="4F4F4F"/>
-                <w:sz w:val="23"/>
-                <w:szCs w:val="23"/>
-                <w:lang w:val="de-DE"/>
-              </w:rPr>
-              <w:t xml:space="preserve"> </w:t>
-            </w:r>
-            <w:proofErr w:type="spellStart"/>
-            <w:r>
-              <w:rPr>
-                <w:rFonts w:ascii="inherit" w:eastAsia="Times New Roman" w:hAnsi="inherit" w:cs="Helvetica"/>
-                <w:color w:val="4F4F4F"/>
-                <w:sz w:val="23"/>
-                <w:szCs w:val="23"/>
-                <w:lang w:val="de-DE"/>
-              </w:rPr>
-              <w:t>ensure</w:t>
-            </w:r>
-            <w:proofErr w:type="spellEnd"/>
-            <w:r>
-              <w:rPr>
-                <w:rFonts w:ascii="inherit" w:eastAsia="Times New Roman" w:hAnsi="inherit" w:cs="Helvetica"/>
-                <w:color w:val="4F4F4F"/>
-                <w:sz w:val="23"/>
-                <w:szCs w:val="23"/>
-                <w:lang w:val="de-DE"/>
-              </w:rPr>
-              <w:t xml:space="preserve"> </w:t>
-            </w:r>
-            <w:proofErr w:type="spellStart"/>
-            <w:r>
-              <w:rPr>
-                <w:rFonts w:ascii="inherit" w:eastAsia="Times New Roman" w:hAnsi="inherit" w:cs="Helvetica"/>
-                <w:color w:val="4F4F4F"/>
-                <w:sz w:val="23"/>
-                <w:szCs w:val="23"/>
-                <w:lang w:val="de-DE"/>
-              </w:rPr>
-              <w:t>that</w:t>
-            </w:r>
-            <w:proofErr w:type="spellEnd"/>
-            <w:r>
-              <w:rPr>
-                <w:rFonts w:ascii="inherit" w:eastAsia="Times New Roman" w:hAnsi="inherit" w:cs="Helvetica"/>
-                <w:color w:val="4F4F4F"/>
-                <w:sz w:val="23"/>
-                <w:szCs w:val="23"/>
-                <w:lang w:val="de-DE"/>
-              </w:rPr>
-              <w:t xml:space="preserve"> </w:t>
-            </w:r>
-            <w:proofErr w:type="spellStart"/>
-            <w:r>
-              <w:rPr>
-                <w:rFonts w:ascii="inherit" w:eastAsia="Times New Roman" w:hAnsi="inherit" w:cs="Helvetica"/>
-                <w:color w:val="4F4F4F"/>
-                <w:sz w:val="23"/>
-                <w:szCs w:val="23"/>
-                <w:lang w:val="de-DE"/>
-              </w:rPr>
-              <w:t>the</w:t>
-            </w:r>
-            <w:proofErr w:type="spellEnd"/>
-            <w:r>
-              <w:rPr>
-                <w:rFonts w:ascii="inherit" w:eastAsia="Times New Roman" w:hAnsi="inherit" w:cs="Helvetica"/>
-                <w:color w:val="4F4F4F"/>
-                <w:sz w:val="23"/>
-                <w:szCs w:val="23"/>
-                <w:lang w:val="de-DE"/>
-              </w:rPr>
-              <w:t xml:space="preserve"> </w:t>
-            </w:r>
-            <w:proofErr w:type="spellStart"/>
-            <w:r>
-              <w:rPr>
-                <w:rFonts w:ascii="inherit" w:eastAsia="Times New Roman" w:hAnsi="inherit" w:cs="Helvetica"/>
-                <w:color w:val="4F4F4F"/>
-                <w:sz w:val="23"/>
-                <w:szCs w:val="23"/>
-                <w:lang w:val="de-DE"/>
-              </w:rPr>
-              <w:t>lane</w:t>
-            </w:r>
-            <w:proofErr w:type="spellEnd"/>
-            <w:r>
-              <w:rPr>
-                <w:rFonts w:ascii="inherit" w:eastAsia="Times New Roman" w:hAnsi="inherit" w:cs="Helvetica"/>
-                <w:color w:val="4F4F4F"/>
-                <w:sz w:val="23"/>
-                <w:szCs w:val="23"/>
-                <w:lang w:val="de-DE"/>
-              </w:rPr>
-              <w:t xml:space="preserve"> </w:t>
-            </w:r>
-            <w:proofErr w:type="spellStart"/>
-            <w:r>
-              <w:rPr>
-                <w:rFonts w:ascii="inherit" w:eastAsia="Times New Roman" w:hAnsi="inherit" w:cs="Helvetica"/>
-                <w:color w:val="4F4F4F"/>
-                <w:sz w:val="23"/>
-                <w:szCs w:val="23"/>
-                <w:lang w:val="de-DE"/>
-              </w:rPr>
-              <w:t>departure</w:t>
-            </w:r>
-            <w:proofErr w:type="spellEnd"/>
-            <w:r>
-              <w:rPr>
-                <w:rFonts w:ascii="inherit" w:eastAsia="Times New Roman" w:hAnsi="inherit" w:cs="Helvetica"/>
-                <w:color w:val="4F4F4F"/>
-                <w:sz w:val="23"/>
-                <w:szCs w:val="23"/>
-                <w:lang w:val="de-DE"/>
-              </w:rPr>
-              <w:t xml:space="preserve"> </w:t>
-            </w:r>
-            <w:proofErr w:type="spellStart"/>
-            <w:r>
-              <w:rPr>
-                <w:rFonts w:ascii="inherit" w:eastAsia="Times New Roman" w:hAnsi="inherit" w:cs="Helvetica"/>
-                <w:color w:val="4F4F4F"/>
-                <w:sz w:val="23"/>
-                <w:szCs w:val="23"/>
-                <w:lang w:val="de-DE"/>
-              </w:rPr>
-              <w:t>oscillating</w:t>
-            </w:r>
-            <w:proofErr w:type="spellEnd"/>
-            <w:r>
-              <w:rPr>
-                <w:rFonts w:ascii="inherit" w:eastAsia="Times New Roman" w:hAnsi="inherit" w:cs="Helvetica"/>
-                <w:color w:val="4F4F4F"/>
-                <w:sz w:val="23"/>
-                <w:szCs w:val="23"/>
-                <w:lang w:val="de-DE"/>
-              </w:rPr>
-              <w:t xml:space="preserve"> </w:t>
-            </w:r>
-            <w:proofErr w:type="spellStart"/>
-            <w:r>
-              <w:rPr>
-                <w:rFonts w:ascii="inherit" w:eastAsia="Times New Roman" w:hAnsi="inherit" w:cs="Helvetica"/>
-                <w:color w:val="4F4F4F"/>
-                <w:sz w:val="23"/>
-                <w:szCs w:val="23"/>
-                <w:lang w:val="de-DE"/>
-              </w:rPr>
-              <w:t>torque</w:t>
-            </w:r>
-            <w:proofErr w:type="spellEnd"/>
-            <w:r>
-              <w:rPr>
-                <w:rFonts w:ascii="inherit" w:eastAsia="Times New Roman" w:hAnsi="inherit" w:cs="Helvetica"/>
-                <w:color w:val="4F4F4F"/>
-                <w:sz w:val="23"/>
-                <w:szCs w:val="23"/>
-                <w:lang w:val="de-DE"/>
-              </w:rPr>
-              <w:t xml:space="preserve"> </w:t>
-            </w:r>
-            <w:proofErr w:type="spellStart"/>
-            <w:r>
-              <w:rPr>
-                <w:rFonts w:ascii="inherit" w:eastAsia="Times New Roman" w:hAnsi="inherit" w:cs="Helvetica"/>
-                <w:color w:val="4F4F4F"/>
-                <w:sz w:val="23"/>
-                <w:szCs w:val="23"/>
-                <w:lang w:val="de-DE"/>
-              </w:rPr>
-              <w:t>amplitude</w:t>
-            </w:r>
-            <w:proofErr w:type="spellEnd"/>
-            <w:r>
-              <w:rPr>
-                <w:rFonts w:ascii="inherit" w:eastAsia="Times New Roman" w:hAnsi="inherit" w:cs="Helvetica"/>
-                <w:color w:val="4F4F4F"/>
-                <w:sz w:val="23"/>
-                <w:szCs w:val="23"/>
-                <w:lang w:val="de-DE"/>
-              </w:rPr>
-              <w:t xml:space="preserve"> </w:t>
-            </w:r>
-            <w:proofErr w:type="spellStart"/>
-            <w:r>
-              <w:rPr>
-                <w:rFonts w:ascii="inherit" w:eastAsia="Times New Roman" w:hAnsi="inherit" w:cs="Helvetica"/>
-                <w:color w:val="4F4F4F"/>
-                <w:sz w:val="23"/>
-                <w:szCs w:val="23"/>
-                <w:lang w:val="de-DE"/>
-              </w:rPr>
-              <w:t>is</w:t>
-            </w:r>
-            <w:proofErr w:type="spellEnd"/>
-            <w:r>
-              <w:rPr>
-                <w:rFonts w:ascii="inherit" w:eastAsia="Times New Roman" w:hAnsi="inherit" w:cs="Helvetica"/>
-                <w:color w:val="4F4F4F"/>
-                <w:sz w:val="23"/>
-                <w:szCs w:val="23"/>
-                <w:lang w:val="de-DE"/>
-              </w:rPr>
-              <w:t xml:space="preserve"> </w:t>
-            </w:r>
-            <w:proofErr w:type="spellStart"/>
-            <w:r>
-              <w:rPr>
-                <w:rFonts w:ascii="inherit" w:eastAsia="Times New Roman" w:hAnsi="inherit" w:cs="Helvetica"/>
-                <w:color w:val="4F4F4F"/>
-                <w:sz w:val="23"/>
-                <w:szCs w:val="23"/>
-                <w:lang w:val="de-DE"/>
-              </w:rPr>
-              <w:t>below</w:t>
-            </w:r>
-            <w:proofErr w:type="spellEnd"/>
-            <w:r>
-              <w:rPr>
-                <w:rFonts w:ascii="inherit" w:eastAsia="Times New Roman" w:hAnsi="inherit" w:cs="Helvetica"/>
-                <w:color w:val="4F4F4F"/>
-                <w:sz w:val="23"/>
-                <w:szCs w:val="23"/>
-                <w:lang w:val="de-DE"/>
-              </w:rPr>
-              <w:t xml:space="preserve"> </w:t>
-            </w:r>
-            <w:proofErr w:type="spellStart"/>
-            <w:r>
-              <w:rPr>
-                <w:rFonts w:ascii="inherit" w:eastAsia="Times New Roman" w:hAnsi="inherit" w:cs="Helvetica"/>
-                <w:color w:val="4F4F4F"/>
-                <w:sz w:val="23"/>
-                <w:szCs w:val="23"/>
-                <w:lang w:val="de-DE"/>
-              </w:rPr>
-              <w:t>Max_Torque_Amplitude</w:t>
-            </w:r>
-            <w:proofErr w:type="spellEnd"/>
+            </w:pPr>
+            <w:r>
+              <w:t>The lane keeping item shall ensure that the lane departure oscillating torque amplitude is below Max_Torque_Amplitude</w:t>
+            </w:r>
           </w:p>
           <w:p>
             <w:pPr>
@@ -3692,13 +3354,8 @@
               <w:spacing w:line="240" w:lineRule="auto"/>
             </w:pPr>
             <w:r>
-              <w:t xml:space="preserve">50 </w:t>
-            </w:r>
-            <w:proofErr w:type="spellStart"/>
-            <w:r>
-              <w:t>mS</w:t>
-            </w:r>
-            <w:proofErr w:type="spellEnd"/>
+              <w:t>50 mS</w:t>
+            </w:r>
           </w:p>
         </w:tc>
         <w:tc>
@@ -3819,313 +3476,8 @@
               </w:rPr>
             </w:pPr>
             <w:r>
-              <w:rPr>
-                <w:rFonts w:ascii="inherit" w:eastAsia="Times New Roman" w:hAnsi="inherit" w:cs="Helvetica"/>
-                <w:color w:val="4F4F4F"/>
-                <w:sz w:val="23"/>
-                <w:szCs w:val="23"/>
-                <w:lang w:val="de-DE"/>
-              </w:rPr>
-              <w:t xml:space="preserve">The </w:t>
-            </w:r>
-            <w:proofErr w:type="spellStart"/>
-            <w:r>
-              <w:rPr>
-                <w:rFonts w:ascii="inherit" w:eastAsia="Times New Roman" w:hAnsi="inherit" w:cs="Helvetica"/>
-                <w:color w:val="4F4F4F"/>
-                <w:sz w:val="23"/>
-                <w:szCs w:val="23"/>
-                <w:lang w:val="de-DE"/>
-              </w:rPr>
-              <w:t>lane</w:t>
-            </w:r>
-            <w:proofErr w:type="spellEnd"/>
-            <w:r>
-              <w:rPr>
-                <w:rFonts w:ascii="inherit" w:eastAsia="Times New Roman" w:hAnsi="inherit" w:cs="Helvetica"/>
-                <w:color w:val="4F4F4F"/>
-                <w:sz w:val="23"/>
-                <w:szCs w:val="23"/>
-                <w:lang w:val="de-DE"/>
-              </w:rPr>
-              <w:t xml:space="preserve"> </w:t>
-            </w:r>
-            <w:proofErr w:type="spellStart"/>
-            <w:r>
-              <w:rPr>
-                <w:rFonts w:ascii="inherit" w:eastAsia="Times New Roman" w:hAnsi="inherit" w:cs="Helvetica"/>
-                <w:color w:val="4F4F4F"/>
-                <w:sz w:val="23"/>
-                <w:szCs w:val="23"/>
-                <w:lang w:val="de-DE"/>
-              </w:rPr>
-              <w:t>keeping</w:t>
-            </w:r>
-            <w:proofErr w:type="spellEnd"/>
-            <w:r>
-              <w:rPr>
-                <w:rFonts w:ascii="inherit" w:eastAsia="Times New Roman" w:hAnsi="inherit" w:cs="Helvetica"/>
-                <w:color w:val="4F4F4F"/>
-                <w:sz w:val="23"/>
-                <w:szCs w:val="23"/>
-                <w:lang w:val="de-DE"/>
-              </w:rPr>
-              <w:t xml:space="preserve"> item </w:t>
-            </w:r>
-            <w:proofErr w:type="spellStart"/>
-            <w:r>
-              <w:rPr>
-                <w:rFonts w:ascii="inherit" w:eastAsia="Times New Roman" w:hAnsi="inherit" w:cs="Helvetica"/>
-                <w:color w:val="4F4F4F"/>
-                <w:sz w:val="23"/>
-                <w:szCs w:val="23"/>
-                <w:lang w:val="de-DE"/>
-              </w:rPr>
-              <w:t>shall</w:t>
-            </w:r>
-            <w:proofErr w:type="spellEnd"/>
-            <w:r>
-              <w:rPr>
-                <w:rFonts w:ascii="inherit" w:eastAsia="Times New Roman" w:hAnsi="inherit" w:cs="Helvetica"/>
-                <w:color w:val="4F4F4F"/>
-                <w:sz w:val="23"/>
-                <w:szCs w:val="23"/>
-                <w:lang w:val="de-DE"/>
-              </w:rPr>
-              <w:t xml:space="preserve"> </w:t>
-            </w:r>
-            <w:proofErr w:type="spellStart"/>
-            <w:r>
-              <w:rPr>
-                <w:rFonts w:ascii="inherit" w:eastAsia="Times New Roman" w:hAnsi="inherit" w:cs="Helvetica"/>
-                <w:color w:val="4F4F4F"/>
-                <w:sz w:val="23"/>
-                <w:szCs w:val="23"/>
-                <w:lang w:val="de-DE"/>
-              </w:rPr>
-              <w:t>ensure</w:t>
-            </w:r>
-            <w:proofErr w:type="spellEnd"/>
-            <w:r>
-              <w:rPr>
-                <w:rFonts w:ascii="inherit" w:eastAsia="Times New Roman" w:hAnsi="inherit" w:cs="Helvetica"/>
-                <w:color w:val="4F4F4F"/>
-                <w:sz w:val="23"/>
-                <w:szCs w:val="23"/>
-                <w:lang w:val="de-DE"/>
-              </w:rPr>
-              <w:t xml:space="preserve"> </w:t>
-            </w:r>
-            <w:proofErr w:type="spellStart"/>
-            <w:r>
-              <w:rPr>
-                <w:rFonts w:ascii="inherit" w:eastAsia="Times New Roman" w:hAnsi="inherit" w:cs="Helvetica"/>
-                <w:color w:val="4F4F4F"/>
-                <w:sz w:val="23"/>
-                <w:szCs w:val="23"/>
-                <w:lang w:val="de-DE"/>
-              </w:rPr>
-              <w:t>that</w:t>
-            </w:r>
-            <w:proofErr w:type="spellEnd"/>
-            <w:r>
-              <w:rPr>
-                <w:rFonts w:ascii="inherit" w:eastAsia="Times New Roman" w:hAnsi="inherit" w:cs="Helvetica"/>
-                <w:color w:val="4F4F4F"/>
-                <w:sz w:val="23"/>
-                <w:szCs w:val="23"/>
-                <w:lang w:val="de-DE"/>
-              </w:rPr>
-              <w:t xml:space="preserve"> </w:t>
-            </w:r>
-            <w:proofErr w:type="spellStart"/>
-            <w:r>
-              <w:rPr>
-                <w:rFonts w:ascii="inherit" w:eastAsia="Times New Roman" w:hAnsi="inherit" w:cs="Helvetica"/>
-                <w:color w:val="4F4F4F"/>
-                <w:sz w:val="23"/>
-                <w:szCs w:val="23"/>
-                <w:lang w:val="de-DE"/>
-              </w:rPr>
-              <w:t>the</w:t>
-            </w:r>
-            <w:proofErr w:type="spellEnd"/>
-            <w:r>
-              <w:rPr>
-                <w:rFonts w:ascii="inherit" w:eastAsia="Times New Roman" w:hAnsi="inherit" w:cs="Helvetica"/>
-                <w:color w:val="4F4F4F"/>
-                <w:sz w:val="23"/>
-                <w:szCs w:val="23"/>
-                <w:lang w:val="de-DE"/>
-              </w:rPr>
-              <w:t xml:space="preserve"> </w:t>
-            </w:r>
-            <w:proofErr w:type="spellStart"/>
-            <w:r>
-              <w:rPr>
-                <w:rFonts w:ascii="inherit" w:eastAsia="Times New Roman" w:hAnsi="inherit" w:cs="Helvetica"/>
-                <w:color w:val="4F4F4F"/>
-                <w:sz w:val="23"/>
-                <w:szCs w:val="23"/>
-                <w:lang w:val="de-DE"/>
-              </w:rPr>
-              <w:t>lane</w:t>
-            </w:r>
-            <w:proofErr w:type="spellEnd"/>
-            <w:r>
-              <w:rPr>
-                <w:rFonts w:ascii="inherit" w:eastAsia="Times New Roman" w:hAnsi="inherit" w:cs="Helvetica"/>
-                <w:color w:val="4F4F4F"/>
-                <w:sz w:val="23"/>
-                <w:szCs w:val="23"/>
-                <w:lang w:val="de-DE"/>
-              </w:rPr>
-              <w:t xml:space="preserve"> </w:t>
-            </w:r>
-            <w:proofErr w:type="spellStart"/>
-            <w:r>
-              <w:rPr>
-                <w:rFonts w:ascii="inherit" w:eastAsia="Times New Roman" w:hAnsi="inherit" w:cs="Helvetica"/>
-                <w:color w:val="4F4F4F"/>
-                <w:sz w:val="23"/>
-                <w:szCs w:val="23"/>
-                <w:lang w:val="de-DE"/>
-              </w:rPr>
-              <w:t>departure</w:t>
-            </w:r>
-            <w:proofErr w:type="spellEnd"/>
-            <w:r>
-              <w:rPr>
-                <w:rFonts w:ascii="inherit" w:eastAsia="Times New Roman" w:hAnsi="inherit" w:cs="Helvetica"/>
-                <w:color w:val="4F4F4F"/>
-                <w:sz w:val="23"/>
-                <w:szCs w:val="23"/>
-                <w:lang w:val="de-DE"/>
-              </w:rPr>
-              <w:t xml:space="preserve"> </w:t>
-            </w:r>
-            <w:proofErr w:type="spellStart"/>
-            <w:r>
-              <w:rPr>
-                <w:rFonts w:ascii="inherit" w:eastAsia="Times New Roman" w:hAnsi="inherit" w:cs="Helvetica"/>
-                <w:color w:val="4F4F4F"/>
-                <w:sz w:val="23"/>
-                <w:szCs w:val="23"/>
-                <w:lang w:val="de-DE"/>
-              </w:rPr>
-              <w:t>oscillating</w:t>
-            </w:r>
-            <w:proofErr w:type="spellEnd"/>
-            <w:r>
-              <w:rPr>
-                <w:rFonts w:ascii="inherit" w:eastAsia="Times New Roman" w:hAnsi="inherit" w:cs="Helvetica"/>
-                <w:color w:val="4F4F4F"/>
-                <w:sz w:val="23"/>
-                <w:szCs w:val="23"/>
-                <w:lang w:val="de-DE"/>
-              </w:rPr>
-              <w:t xml:space="preserve"> </w:t>
-            </w:r>
-            <w:proofErr w:type="spellStart"/>
-            <w:r>
-              <w:rPr>
-                <w:rFonts w:ascii="inherit" w:eastAsia="Times New Roman" w:hAnsi="inherit" w:cs="Helvetica"/>
-                <w:color w:val="4F4F4F"/>
-                <w:sz w:val="23"/>
-                <w:szCs w:val="23"/>
-                <w:lang w:val="de-DE"/>
-              </w:rPr>
-              <w:t>torque</w:t>
-            </w:r>
-            <w:proofErr w:type="spellEnd"/>
-            <w:r>
-              <w:rPr>
-                <w:rFonts w:ascii="inherit" w:eastAsia="Times New Roman" w:hAnsi="inherit" w:cs="Helvetica"/>
-                <w:color w:val="4F4F4F"/>
-                <w:sz w:val="23"/>
-                <w:szCs w:val="23"/>
-                <w:lang w:val="de-DE"/>
-              </w:rPr>
-              <w:t xml:space="preserve"> </w:t>
-            </w:r>
-            <w:proofErr w:type="spellStart"/>
-            <w:r>
-              <w:rPr>
-                <w:rFonts w:ascii="inherit" w:eastAsia="Times New Roman" w:hAnsi="inherit" w:cs="Helvetica"/>
-                <w:color w:val="4F4F4F"/>
-                <w:sz w:val="23"/>
-                <w:szCs w:val="23"/>
-                <w:lang w:val="de-DE"/>
-              </w:rPr>
-              <w:t>frequency</w:t>
-            </w:r>
-            <w:proofErr w:type="spellEnd"/>
-            <w:r>
-              <w:rPr>
-                <w:rFonts w:ascii="inherit" w:eastAsia="Times New Roman" w:hAnsi="inherit" w:cs="Helvetica"/>
-                <w:color w:val="4F4F4F"/>
-                <w:sz w:val="23"/>
-                <w:szCs w:val="23"/>
-                <w:lang w:val="de-DE"/>
-              </w:rPr>
-              <w:t xml:space="preserve"> </w:t>
-            </w:r>
-            <w:proofErr w:type="spellStart"/>
-            <w:r>
-              <w:rPr>
-                <w:rFonts w:ascii="inherit" w:eastAsia="Times New Roman" w:hAnsi="inherit" w:cs="Helvetica"/>
-                <w:color w:val="4F4F4F"/>
-                <w:sz w:val="23"/>
-                <w:szCs w:val="23"/>
-                <w:lang w:val="de-DE"/>
-              </w:rPr>
-              <w:t>is</w:t>
-            </w:r>
-            <w:proofErr w:type="spellEnd"/>
-            <w:r>
-              <w:rPr>
-                <w:rFonts w:ascii="inherit" w:eastAsia="Times New Roman" w:hAnsi="inherit" w:cs="Helvetica"/>
-                <w:color w:val="4F4F4F"/>
-                <w:sz w:val="23"/>
-                <w:szCs w:val="23"/>
-                <w:lang w:val="de-DE"/>
-              </w:rPr>
-              <w:t xml:space="preserve"> </w:t>
-            </w:r>
-            <w:proofErr w:type="spellStart"/>
-            <w:r>
-              <w:rPr>
-                <w:rFonts w:ascii="inherit" w:eastAsia="Times New Roman" w:hAnsi="inherit" w:cs="Helvetica"/>
-                <w:color w:val="4F4F4F"/>
-                <w:sz w:val="23"/>
-                <w:szCs w:val="23"/>
-                <w:lang w:val="de-DE"/>
-              </w:rPr>
-              <w:t>below</w:t>
-            </w:r>
-            <w:proofErr w:type="spellEnd"/>
-            <w:r>
-              <w:rPr>
-                <w:rFonts w:ascii="inherit" w:eastAsia="Times New Roman" w:hAnsi="inherit" w:cs="Helvetica"/>
-                <w:color w:val="4F4F4F"/>
-                <w:sz w:val="23"/>
-                <w:szCs w:val="23"/>
-                <w:lang w:val="de-DE"/>
-              </w:rPr>
-              <w:t xml:space="preserve"> </w:t>
-            </w:r>
-            <w:proofErr w:type="spellStart"/>
-            <w:r>
-              <w:rPr>
-                <w:rFonts w:ascii="inherit" w:eastAsia="Times New Roman" w:hAnsi="inherit" w:cs="Helvetica"/>
-                <w:color w:val="4F4F4F"/>
-                <w:sz w:val="23"/>
-                <w:szCs w:val="23"/>
-                <w:lang w:val="de-DE"/>
-              </w:rPr>
-              <w:t>Max_Torque_Frequency</w:t>
-            </w:r>
-            <w:proofErr w:type="spellEnd"/>
+              <w:t>The lane keeping item shall ensure that the lane departure oscillating torque frequency is below Max_Torque_Frequency</w:t>
+            </w:r>
           </w:p>
           <w:p>
             <w:pPr>
@@ -4172,13 +3524,8 @@
               <w:spacing w:line="240" w:lineRule="auto"/>
             </w:pPr>
             <w:r>
-              <w:t xml:space="preserve">50 </w:t>
-            </w:r>
-            <w:proofErr w:type="spellStart"/>
-            <w:r>
-              <w:t>mS</w:t>
-            </w:r>
-            <w:proofErr w:type="spellEnd"/>
+              <w:t>50 mS</w:t>
+            </w:r>
           </w:p>
         </w:tc>
         <w:tc>
@@ -4197,6 +3544,9 @@
               <w:widowControl w:val="0"/>
               <w:spacing w:line="240" w:lineRule="auto"/>
             </w:pPr>
+            <w:r>
+              <w:t>Set frequency to zero.</w:t>
+            </w:r>
           </w:p>
         </w:tc>
       </w:tr>
@@ -4452,6 +3802,9 @@
               <w:pStyle w:val="normal"/>
               <w:widowControl w:val="0"/>
             </w:pPr>
+            <w:r>
+              <w:t xml:space="preserve">The drivers respond in a safe way on the chosen Max_Torque_Amplitude value chosen. </w:t>
+            </w:r>
           </w:p>
         </w:tc>
         <w:tc>
@@ -4470,6 +3823,9 @@
               <w:widowControl w:val="0"/>
               <w:spacing w:line="240" w:lineRule="auto"/>
             </w:pPr>
+            <w:r>
+              <w:t>Test that in case of a violation of the Max_Torque_Amplitude, the lane assistence output Amplitude is set to zero within 50 mS (Safe state).</w:t>
+            </w:r>
           </w:p>
         </w:tc>
       </w:tr>
@@ -4548,6 +3904,9 @@
               <w:pStyle w:val="normal"/>
               <w:widowControl w:val="0"/>
             </w:pPr>
+            <w:r>
+              <w:t>The drivers respond in a safe way on the chosen Max_Torque_Frequency value chosen.</w:t>
+            </w:r>
           </w:p>
         </w:tc>
         <w:tc>
@@ -4566,6 +3925,9 @@
               <w:widowControl w:val="0"/>
               <w:spacing w:line="240" w:lineRule="auto"/>
             </w:pPr>
+            <w:r>
+              <w:t>Test that in case of a violation of the Max_Torque_ Frequency, the lane assistence output Frequency is set to zero within 50 mS (Safe state).</w:t>
+            </w:r>
           </w:p>
         </w:tc>
       </w:tr>
@@ -4881,90 +4243,13 @@
               <w:spacing w:line="240" w:lineRule="auto"/>
               <w:ind w:left="0"/>
               <w:textAlignment w:val="baseline"/>
-              <w:rPr>
-                <w:rFonts w:ascii="inherit" w:eastAsia="Times New Roman" w:hAnsi="inherit" w:cs="Helvetica"/>
-                <w:color w:val="4F4F4F"/>
-                <w:sz w:val="23"/>
-                <w:szCs w:val="23"/>
-                <w:lang w:val="de-DE"/>
-              </w:rPr>
-            </w:pPr>
-            <w:r>
-              <w:rPr>
-                <w:rFonts w:ascii="inherit" w:eastAsia="Times New Roman" w:hAnsi="inherit" w:cs="Helvetica"/>
-                <w:color w:val="4F4F4F"/>
-                <w:sz w:val="23"/>
-                <w:szCs w:val="23"/>
-                <w:lang w:val="de-DE"/>
-              </w:rPr>
-              <w:t xml:space="preserve">The </w:t>
-            </w:r>
-            <w:proofErr w:type="spellStart"/>
-            <w:r>
-              <w:rPr>
-                <w:rFonts w:ascii="inherit" w:eastAsia="Times New Roman" w:hAnsi="inherit" w:cs="Helvetica"/>
-                <w:color w:val="4F4F4F"/>
-                <w:sz w:val="23"/>
-                <w:szCs w:val="23"/>
-                <w:lang w:val="de-DE"/>
-              </w:rPr>
-              <w:t>lane</w:t>
-            </w:r>
-            <w:proofErr w:type="spellEnd"/>
-            <w:r>
-              <w:rPr>
-                <w:rFonts w:ascii="inherit" w:eastAsia="Times New Roman" w:hAnsi="inherit" w:cs="Helvetica"/>
-                <w:color w:val="4F4F4F"/>
-                <w:sz w:val="23"/>
-                <w:szCs w:val="23"/>
-                <w:lang w:val="de-DE"/>
-              </w:rPr>
-              <w:t xml:space="preserve"> </w:t>
-            </w:r>
-            <w:proofErr w:type="spellStart"/>
-            <w:r>
-              <w:rPr>
-                <w:rFonts w:ascii="inherit" w:eastAsia="Times New Roman" w:hAnsi="inherit" w:cs="Helvetica"/>
-                <w:color w:val="4F4F4F"/>
-                <w:sz w:val="23"/>
-                <w:szCs w:val="23"/>
-                <w:lang w:val="de-DE"/>
-              </w:rPr>
-              <w:t>keeping</w:t>
-            </w:r>
-            <w:proofErr w:type="spellEnd"/>
-            <w:r>
-              <w:rPr>
-                <w:rFonts w:ascii="inherit" w:eastAsia="Times New Roman" w:hAnsi="inherit" w:cs="Helvetica"/>
-                <w:color w:val="4F4F4F"/>
-                <w:sz w:val="23"/>
-                <w:szCs w:val="23"/>
-                <w:lang w:val="de-DE"/>
-              </w:rPr>
-              <w:t xml:space="preserve"> item</w:t>
-            </w:r>
-            <w:r>
-              <w:rPr>
-                <w:rFonts w:ascii="Helvetica" w:hAnsi="Helvetica" w:cs="Helvetica"/>
-                <w:color w:val="4F4F4F"/>
-                <w:sz w:val="21"/>
-                <w:szCs w:val="21"/>
-                <w:shd w:val="clear" w:color="auto" w:fill="FFFFFF"/>
-              </w:rPr>
-              <w:t xml:space="preserve"> shall ensure that the lane keeping assistance torque is applied for only </w:t>
-            </w:r>
-            <w:proofErr w:type="spellStart"/>
-            <w:r>
-              <w:rPr>
-                <w:rFonts w:ascii="Helvetica" w:hAnsi="Helvetica" w:cs="Helvetica"/>
-                <w:color w:val="4F4F4F"/>
-                <w:sz w:val="21"/>
-                <w:szCs w:val="21"/>
-                <w:shd w:val="clear" w:color="auto" w:fill="FFFFFF"/>
-              </w:rPr>
-              <w:t>Max_Duration</w:t>
-            </w:r>
-            <w:proofErr w:type="spellEnd"/>
+            </w:pPr>
+            <w:r>
+              <w:t>The lane keeping item</w:t>
+            </w:r>
+            <w:r>
+              <w:t xml:space="preserve"> shall ensure that the lane keeping assistance torque is applied for only Max_Duration</w:t>
+            </w:r>
           </w:p>
           <w:p>
             <w:pPr>
@@ -5011,13 +4296,8 @@
               <w:spacing w:line="240" w:lineRule="auto"/>
             </w:pPr>
             <w:r>
-              <w:t xml:space="preserve">500 </w:t>
-            </w:r>
-            <w:proofErr w:type="spellStart"/>
-            <w:r>
-              <w:t>mS</w:t>
-            </w:r>
-            <w:proofErr w:type="spellEnd"/>
+              <w:t>500 mS</w:t>
+            </w:r>
           </w:p>
         </w:tc>
         <w:tc>
@@ -5294,6 +4574,9 @@
               <w:pStyle w:val="normal"/>
               <w:widowControl w:val="0"/>
             </w:pPr>
+            <w:r>
+              <w:t>The chosen Max_Duration dissuade drivers from taking their hands of the wheel.</w:t>
+            </w:r>
           </w:p>
         </w:tc>
         <w:tc>
@@ -5312,6 +4595,9 @@
               <w:widowControl w:val="0"/>
               <w:spacing w:line="240" w:lineRule="auto"/>
             </w:pPr>
+            <w:r>
+              <w:t>Verify that system turns off if the lane keeping assitance every exceeded Max_Duration</w:t>
+            </w:r>
           </w:p>
         </w:tc>
       </w:tr>
@@ -5335,6 +4621,10 @@
     <w:p>
       <w:pPr>
         <w:pStyle w:val="normal"/>
+        <w:rPr>
+          <w:b/>
+          <w:color w:val="B7B7B7"/>
+        </w:rPr>
       </w:pPr>
       <w:r>
         <w:rPr>
@@ -5342,6 +4632,62 @@
           <w:color w:val="B7B7B7"/>
         </w:rPr>
         <w:t>[Instructions: Include the refined system architecture. Hint: The refined system architecture should include the system architecture from the end of the functional safety lesson including all of the ASIL labels.]</w:t>
+      </w:r>
+    </w:p>
+    <w:p>
+      <w:pPr>
+        <w:pStyle w:val="normal"/>
+        <w:rPr>
+          <w:b/>
+          <w:color w:val="B7B7B7"/>
+        </w:rPr>
+      </w:pPr>
+    </w:p>
+    <w:p>
+      <w:pPr>
+        <w:pStyle w:val="normal"/>
+      </w:pPr>
+      <w:r>
+        <w:rPr>
+          <w:noProof/>
+          <w:lang w:val="de-DE"/>
+        </w:rPr>
+        <w:lastRenderedPageBreak/>
+        <w:drawing>
+          <wp:inline distT="0" distB="0" distL="0" distR="0">
+            <wp:extent cx="5943600" cy="3343275"/>
+            <wp:effectExtent l="19050" t="0" r="0" b="0"/>
+            <wp:docPr id="5" name="Grafik 4" descr="graphic_asset_3.png"/>
+            <wp:cNvGraphicFramePr>
+              <a:graphicFrameLocks xmlns:a="http://schemas.openxmlformats.org/drawingml/2006/main" noChangeAspect="1"/>
+            </wp:cNvGraphicFramePr>
+            <a:graphic xmlns:a="http://schemas.openxmlformats.org/drawingml/2006/main">
+              <a:graphicData uri="http://schemas.openxmlformats.org/drawingml/2006/picture">
+                <pic:pic xmlns:pic="http://schemas.openxmlformats.org/drawingml/2006/picture">
+                  <pic:nvPicPr>
+                    <pic:cNvPr id="0" name="graphic_asset_3.png"/>
+                    <pic:cNvPicPr/>
+                  </pic:nvPicPr>
+                  <pic:blipFill>
+                    <a:blip r:embed="rId11" cstate="print"/>
+                    <a:stretch>
+                      <a:fillRect/>
+                    </a:stretch>
+                  </pic:blipFill>
+                  <pic:spPr>
+                    <a:xfrm>
+                      <a:off x="0" y="0"/>
+                      <a:ext cx="5943600" cy="3343275"/>
+                    </a:xfrm>
+                    <a:prstGeom prst="rect">
+                      <a:avLst/>
+                    </a:prstGeom>
+                  </pic:spPr>
+                </pic:pic>
+              </a:graphicData>
+            </a:graphic>
+          </wp:inline>
+        </w:drawing>
       </w:r>
     </w:p>
     <w:p>
@@ -5499,14 +4845,7 @@
               <w:rPr>
                 <w:b/>
               </w:rPr>
-              <w:t xml:space="preserve">er Steering </w:t>
-            </w:r>
-            <w:r>
-              <w:rPr>
-                <w:b/>
-              </w:rPr>
-              <w:lastRenderedPageBreak/>
-              <w:t>ECU</w:t>
+              <w:t>er Steering ECU</w:t>
             </w:r>
           </w:p>
         </w:tc>
@@ -5534,7 +4873,6 @@
               <w:rPr>
                 <w:b/>
               </w:rPr>
-              <w:lastRenderedPageBreak/>
               <w:t>Camera ECU</w:t>
             </w:r>
           </w:p>
@@ -5594,7 +4932,6 @@
               <w:spacing w:line="240" w:lineRule="auto"/>
             </w:pPr>
             <w:r>
-              <w:lastRenderedPageBreak/>
               <w:t>Functional</w:t>
             </w:r>
           </w:p>
@@ -5682,9 +5019,8 @@
                 <w:szCs w:val="23"/>
                 <w:lang w:val="de-DE"/>
               </w:rPr>
-              <w:t xml:space="preserve">electronic power </w:t>
-            </w:r>
-            <w:proofErr w:type="spellStart"/>
+              <w:t>electronic power steering ECU</w:t>
+            </w:r>
             <w:r>
               <w:rPr>
                 <w:rFonts w:ascii="inherit" w:eastAsia="Times New Roman" w:hAnsi="inherit" w:cs="Helvetica"/>
@@ -5693,283 +5029,8 @@
                 <w:szCs w:val="23"/>
                 <w:lang w:val="de-DE"/>
               </w:rPr>
-              <w:t>steering</w:t>
-            </w:r>
-            <w:proofErr w:type="spellEnd"/>
-            <w:r>
-              <w:rPr>
-                <w:rFonts w:ascii="inherit" w:eastAsia="Times New Roman" w:hAnsi="inherit" w:cs="Helvetica"/>
-                <w:color w:val="4F4F4F"/>
-                <w:sz w:val="23"/>
-                <w:szCs w:val="23"/>
-                <w:lang w:val="de-DE"/>
-              </w:rPr>
-              <w:t xml:space="preserve"> ECU</w:t>
-            </w:r>
-            <w:r>
-              <w:rPr>
-                <w:rFonts w:ascii="inherit" w:eastAsia="Times New Roman" w:hAnsi="inherit" w:cs="Helvetica"/>
-                <w:color w:val="4F4F4F"/>
-                <w:sz w:val="23"/>
-                <w:szCs w:val="23"/>
-                <w:lang w:val="de-DE"/>
-              </w:rPr>
-              <w:t xml:space="preserve"> </w:t>
-            </w:r>
-            <w:proofErr w:type="spellStart"/>
-            <w:r>
-              <w:rPr>
-                <w:rFonts w:ascii="inherit" w:eastAsia="Times New Roman" w:hAnsi="inherit" w:cs="Helvetica"/>
-                <w:color w:val="4F4F4F"/>
-                <w:sz w:val="23"/>
-                <w:szCs w:val="23"/>
-                <w:lang w:val="de-DE"/>
-              </w:rPr>
-              <w:t>shall</w:t>
-            </w:r>
-            <w:proofErr w:type="spellEnd"/>
-            <w:r>
-              <w:rPr>
-                <w:rFonts w:ascii="inherit" w:eastAsia="Times New Roman" w:hAnsi="inherit" w:cs="Helvetica"/>
-                <w:color w:val="4F4F4F"/>
-                <w:sz w:val="23"/>
-                <w:szCs w:val="23"/>
-                <w:lang w:val="de-DE"/>
-              </w:rPr>
-              <w:t xml:space="preserve"> </w:t>
-            </w:r>
-            <w:proofErr w:type="spellStart"/>
-            <w:r>
-              <w:rPr>
-                <w:rFonts w:ascii="inherit" w:eastAsia="Times New Roman" w:hAnsi="inherit" w:cs="Helvetica"/>
-                <w:color w:val="4F4F4F"/>
-                <w:sz w:val="23"/>
-                <w:szCs w:val="23"/>
-                <w:lang w:val="de-DE"/>
-              </w:rPr>
-              <w:t>ensure</w:t>
-            </w:r>
-            <w:proofErr w:type="spellEnd"/>
-            <w:r>
-              <w:rPr>
-                <w:rFonts w:ascii="inherit" w:eastAsia="Times New Roman" w:hAnsi="inherit" w:cs="Helvetica"/>
-                <w:color w:val="4F4F4F"/>
-                <w:sz w:val="23"/>
-                <w:szCs w:val="23"/>
-                <w:lang w:val="de-DE"/>
-              </w:rPr>
-              <w:t xml:space="preserve"> </w:t>
-            </w:r>
-            <w:proofErr w:type="spellStart"/>
-            <w:r>
-              <w:rPr>
-                <w:rFonts w:ascii="inherit" w:eastAsia="Times New Roman" w:hAnsi="inherit" w:cs="Helvetica"/>
-                <w:color w:val="4F4F4F"/>
-                <w:sz w:val="23"/>
-                <w:szCs w:val="23"/>
-                <w:lang w:val="de-DE"/>
-              </w:rPr>
-              <w:t>that</w:t>
-            </w:r>
-            <w:proofErr w:type="spellEnd"/>
-            <w:r>
-              <w:rPr>
-                <w:rFonts w:ascii="inherit" w:eastAsia="Times New Roman" w:hAnsi="inherit" w:cs="Helvetica"/>
-                <w:color w:val="4F4F4F"/>
-                <w:sz w:val="23"/>
-                <w:szCs w:val="23"/>
-                <w:lang w:val="de-DE"/>
-              </w:rPr>
-              <w:t xml:space="preserve"> </w:t>
-            </w:r>
-            <w:proofErr w:type="spellStart"/>
-            <w:r>
-              <w:rPr>
-                <w:rFonts w:ascii="inherit" w:eastAsia="Times New Roman" w:hAnsi="inherit" w:cs="Helvetica"/>
-                <w:color w:val="4F4F4F"/>
-                <w:sz w:val="23"/>
-                <w:szCs w:val="23"/>
-                <w:lang w:val="de-DE"/>
-              </w:rPr>
-              <w:t>the</w:t>
-            </w:r>
-            <w:proofErr w:type="spellEnd"/>
-            <w:r>
-              <w:rPr>
-                <w:rFonts w:ascii="inherit" w:eastAsia="Times New Roman" w:hAnsi="inherit" w:cs="Helvetica"/>
-                <w:color w:val="4F4F4F"/>
-                <w:sz w:val="23"/>
-                <w:szCs w:val="23"/>
-                <w:lang w:val="de-DE"/>
-              </w:rPr>
-              <w:t xml:space="preserve"> </w:t>
-            </w:r>
-            <w:proofErr w:type="spellStart"/>
-            <w:r>
-              <w:rPr>
-                <w:rFonts w:ascii="inherit" w:eastAsia="Times New Roman" w:hAnsi="inherit" w:cs="Helvetica"/>
-                <w:color w:val="4F4F4F"/>
-                <w:sz w:val="23"/>
-                <w:szCs w:val="23"/>
-                <w:lang w:val="de-DE"/>
-              </w:rPr>
-              <w:t>lane</w:t>
-            </w:r>
-            <w:proofErr w:type="spellEnd"/>
-            <w:r>
-              <w:rPr>
-                <w:rFonts w:ascii="inherit" w:eastAsia="Times New Roman" w:hAnsi="inherit" w:cs="Helvetica"/>
-                <w:color w:val="4F4F4F"/>
-                <w:sz w:val="23"/>
-                <w:szCs w:val="23"/>
-                <w:lang w:val="de-DE"/>
-              </w:rPr>
-              <w:t xml:space="preserve"> </w:t>
-            </w:r>
-            <w:proofErr w:type="spellStart"/>
-            <w:r>
-              <w:rPr>
-                <w:rFonts w:ascii="inherit" w:eastAsia="Times New Roman" w:hAnsi="inherit" w:cs="Helvetica"/>
-                <w:color w:val="4F4F4F"/>
-                <w:sz w:val="23"/>
-                <w:szCs w:val="23"/>
-                <w:lang w:val="de-DE"/>
-              </w:rPr>
-              <w:t>departure</w:t>
-            </w:r>
-            <w:proofErr w:type="spellEnd"/>
-            <w:r>
-              <w:rPr>
-                <w:rFonts w:ascii="inherit" w:eastAsia="Times New Roman" w:hAnsi="inherit" w:cs="Helvetica"/>
-                <w:color w:val="4F4F4F"/>
-                <w:sz w:val="23"/>
-                <w:szCs w:val="23"/>
-                <w:lang w:val="de-DE"/>
-              </w:rPr>
-              <w:t xml:space="preserve"> </w:t>
-            </w:r>
-            <w:proofErr w:type="spellStart"/>
-            <w:r>
-              <w:rPr>
-                <w:rFonts w:ascii="inherit" w:eastAsia="Times New Roman" w:hAnsi="inherit" w:cs="Helvetica"/>
-                <w:color w:val="4F4F4F"/>
-                <w:sz w:val="23"/>
-                <w:szCs w:val="23"/>
-                <w:lang w:val="de-DE"/>
-              </w:rPr>
-              <w:t>oscillating</w:t>
-            </w:r>
-            <w:proofErr w:type="spellEnd"/>
-            <w:r>
-              <w:rPr>
-                <w:rFonts w:ascii="inherit" w:eastAsia="Times New Roman" w:hAnsi="inherit" w:cs="Helvetica"/>
-                <w:color w:val="4F4F4F"/>
-                <w:sz w:val="23"/>
-                <w:szCs w:val="23"/>
-                <w:lang w:val="de-DE"/>
-              </w:rPr>
-              <w:t xml:space="preserve"> </w:t>
-            </w:r>
-            <w:proofErr w:type="spellStart"/>
-            <w:r>
-              <w:rPr>
-                <w:rFonts w:ascii="inherit" w:eastAsia="Times New Roman" w:hAnsi="inherit" w:cs="Helvetica"/>
-                <w:color w:val="4F4F4F"/>
-                <w:sz w:val="23"/>
-                <w:szCs w:val="23"/>
-                <w:lang w:val="de-DE"/>
-              </w:rPr>
-              <w:t>torque</w:t>
-            </w:r>
-            <w:proofErr w:type="spellEnd"/>
-            <w:r>
-              <w:rPr>
-                <w:rFonts w:ascii="inherit" w:eastAsia="Times New Roman" w:hAnsi="inherit" w:cs="Helvetica"/>
-                <w:color w:val="4F4F4F"/>
-                <w:sz w:val="23"/>
-                <w:szCs w:val="23"/>
-                <w:lang w:val="de-DE"/>
-              </w:rPr>
-              <w:t xml:space="preserve"> </w:t>
-            </w:r>
-            <w:proofErr w:type="spellStart"/>
-            <w:r>
-              <w:rPr>
-                <w:rFonts w:ascii="inherit" w:eastAsia="Times New Roman" w:hAnsi="inherit" w:cs="Helvetica"/>
-                <w:color w:val="4F4F4F"/>
-                <w:sz w:val="23"/>
-                <w:szCs w:val="23"/>
-                <w:lang w:val="de-DE"/>
-              </w:rPr>
-              <w:t>amplitude</w:t>
-            </w:r>
-            <w:proofErr w:type="spellEnd"/>
-            <w:r>
-              <w:rPr>
-                <w:rFonts w:ascii="inherit" w:eastAsia="Times New Roman" w:hAnsi="inherit" w:cs="Helvetica"/>
-                <w:color w:val="4F4F4F"/>
-                <w:sz w:val="23"/>
-                <w:szCs w:val="23"/>
-                <w:lang w:val="de-DE"/>
-              </w:rPr>
-              <w:t xml:space="preserve"> </w:t>
-            </w:r>
-            <w:proofErr w:type="spellStart"/>
-            <w:r>
-              <w:rPr>
-                <w:rFonts w:ascii="inherit" w:eastAsia="Times New Roman" w:hAnsi="inherit" w:cs="Helvetica"/>
-                <w:color w:val="4F4F4F"/>
-                <w:sz w:val="23"/>
-                <w:szCs w:val="23"/>
-                <w:lang w:val="de-DE"/>
-              </w:rPr>
-              <w:t>is</w:t>
-            </w:r>
-            <w:proofErr w:type="spellEnd"/>
-            <w:r>
-              <w:rPr>
-                <w:rFonts w:ascii="inherit" w:eastAsia="Times New Roman" w:hAnsi="inherit" w:cs="Helvetica"/>
-                <w:color w:val="4F4F4F"/>
-                <w:sz w:val="23"/>
-                <w:szCs w:val="23"/>
-                <w:lang w:val="de-DE"/>
-              </w:rPr>
-              <w:t xml:space="preserve"> </w:t>
-            </w:r>
-            <w:proofErr w:type="spellStart"/>
-            <w:r>
-              <w:rPr>
-                <w:rFonts w:ascii="inherit" w:eastAsia="Times New Roman" w:hAnsi="inherit" w:cs="Helvetica"/>
-                <w:color w:val="4F4F4F"/>
-                <w:sz w:val="23"/>
-                <w:szCs w:val="23"/>
-                <w:lang w:val="de-DE"/>
-              </w:rPr>
-              <w:t>below</w:t>
-            </w:r>
-            <w:proofErr w:type="spellEnd"/>
-            <w:r>
-              <w:rPr>
-                <w:rFonts w:ascii="inherit" w:eastAsia="Times New Roman" w:hAnsi="inherit" w:cs="Helvetica"/>
-                <w:color w:val="4F4F4F"/>
-                <w:sz w:val="23"/>
-                <w:szCs w:val="23"/>
-                <w:lang w:val="de-DE"/>
-              </w:rPr>
-              <w:t xml:space="preserve"> </w:t>
-            </w:r>
-            <w:proofErr w:type="spellStart"/>
-            <w:r>
-              <w:rPr>
-                <w:rFonts w:ascii="inherit" w:eastAsia="Times New Roman" w:hAnsi="inherit" w:cs="Helvetica"/>
-                <w:color w:val="4F4F4F"/>
-                <w:sz w:val="23"/>
-                <w:szCs w:val="23"/>
-                <w:lang w:val="de-DE"/>
-              </w:rPr>
-              <w:t>Max_Torque_Amplitude</w:t>
-            </w:r>
-            <w:proofErr w:type="spellEnd"/>
+              <w:t xml:space="preserve"> shall ensure that the lane departure oscillating torque amplitude is below Max_Torque_Amplitude</w:t>
+            </w:r>
           </w:p>
           <w:p>
             <w:pPr>
@@ -6161,9 +5222,8 @@
                 <w:szCs w:val="23"/>
                 <w:lang w:val="de-DE"/>
               </w:rPr>
-              <w:t xml:space="preserve">electronic power </w:t>
-            </w:r>
-            <w:proofErr w:type="spellStart"/>
+              <w:t>electronic power steering ECU</w:t>
+            </w:r>
             <w:r>
               <w:rPr>
                 <w:rFonts w:ascii="inherit" w:eastAsia="Times New Roman" w:hAnsi="inherit" w:cs="Helvetica"/>
@@ -6172,283 +5232,8 @@
                 <w:szCs w:val="23"/>
                 <w:lang w:val="de-DE"/>
               </w:rPr>
-              <w:t>steering</w:t>
-            </w:r>
-            <w:proofErr w:type="spellEnd"/>
-            <w:r>
-              <w:rPr>
-                <w:rFonts w:ascii="inherit" w:eastAsia="Times New Roman" w:hAnsi="inherit" w:cs="Helvetica"/>
-                <w:color w:val="4F4F4F"/>
-                <w:sz w:val="23"/>
-                <w:szCs w:val="23"/>
-                <w:lang w:val="de-DE"/>
-              </w:rPr>
-              <w:t xml:space="preserve"> ECU</w:t>
-            </w:r>
-            <w:r>
-              <w:rPr>
-                <w:rFonts w:ascii="inherit" w:eastAsia="Times New Roman" w:hAnsi="inherit" w:cs="Helvetica"/>
-                <w:color w:val="4F4F4F"/>
-                <w:sz w:val="23"/>
-                <w:szCs w:val="23"/>
-                <w:lang w:val="de-DE"/>
-              </w:rPr>
-              <w:t xml:space="preserve"> </w:t>
-            </w:r>
-            <w:proofErr w:type="spellStart"/>
-            <w:r>
-              <w:rPr>
-                <w:rFonts w:ascii="inherit" w:eastAsia="Times New Roman" w:hAnsi="inherit" w:cs="Helvetica"/>
-                <w:color w:val="4F4F4F"/>
-                <w:sz w:val="23"/>
-                <w:szCs w:val="23"/>
-                <w:lang w:val="de-DE"/>
-              </w:rPr>
-              <w:t>shall</w:t>
-            </w:r>
-            <w:proofErr w:type="spellEnd"/>
-            <w:r>
-              <w:rPr>
-                <w:rFonts w:ascii="inherit" w:eastAsia="Times New Roman" w:hAnsi="inherit" w:cs="Helvetica"/>
-                <w:color w:val="4F4F4F"/>
-                <w:sz w:val="23"/>
-                <w:szCs w:val="23"/>
-                <w:lang w:val="de-DE"/>
-              </w:rPr>
-              <w:t xml:space="preserve"> </w:t>
-            </w:r>
-            <w:proofErr w:type="spellStart"/>
-            <w:r>
-              <w:rPr>
-                <w:rFonts w:ascii="inherit" w:eastAsia="Times New Roman" w:hAnsi="inherit" w:cs="Helvetica"/>
-                <w:color w:val="4F4F4F"/>
-                <w:sz w:val="23"/>
-                <w:szCs w:val="23"/>
-                <w:lang w:val="de-DE"/>
-              </w:rPr>
-              <w:t>ensure</w:t>
-            </w:r>
-            <w:proofErr w:type="spellEnd"/>
-            <w:r>
-              <w:rPr>
-                <w:rFonts w:ascii="inherit" w:eastAsia="Times New Roman" w:hAnsi="inherit" w:cs="Helvetica"/>
-                <w:color w:val="4F4F4F"/>
-                <w:sz w:val="23"/>
-                <w:szCs w:val="23"/>
-                <w:lang w:val="de-DE"/>
-              </w:rPr>
-              <w:t xml:space="preserve"> </w:t>
-            </w:r>
-            <w:proofErr w:type="spellStart"/>
-            <w:r>
-              <w:rPr>
-                <w:rFonts w:ascii="inherit" w:eastAsia="Times New Roman" w:hAnsi="inherit" w:cs="Helvetica"/>
-                <w:color w:val="4F4F4F"/>
-                <w:sz w:val="23"/>
-                <w:szCs w:val="23"/>
-                <w:lang w:val="de-DE"/>
-              </w:rPr>
-              <w:t>that</w:t>
-            </w:r>
-            <w:proofErr w:type="spellEnd"/>
-            <w:r>
-              <w:rPr>
-                <w:rFonts w:ascii="inherit" w:eastAsia="Times New Roman" w:hAnsi="inherit" w:cs="Helvetica"/>
-                <w:color w:val="4F4F4F"/>
-                <w:sz w:val="23"/>
-                <w:szCs w:val="23"/>
-                <w:lang w:val="de-DE"/>
-              </w:rPr>
-              <w:t xml:space="preserve"> </w:t>
-            </w:r>
-            <w:proofErr w:type="spellStart"/>
-            <w:r>
-              <w:rPr>
-                <w:rFonts w:ascii="inherit" w:eastAsia="Times New Roman" w:hAnsi="inherit" w:cs="Helvetica"/>
-                <w:color w:val="4F4F4F"/>
-                <w:sz w:val="23"/>
-                <w:szCs w:val="23"/>
-                <w:lang w:val="de-DE"/>
-              </w:rPr>
-              <w:t>the</w:t>
-            </w:r>
-            <w:proofErr w:type="spellEnd"/>
-            <w:r>
-              <w:rPr>
-                <w:rFonts w:ascii="inherit" w:eastAsia="Times New Roman" w:hAnsi="inherit" w:cs="Helvetica"/>
-                <w:color w:val="4F4F4F"/>
-                <w:sz w:val="23"/>
-                <w:szCs w:val="23"/>
-                <w:lang w:val="de-DE"/>
-              </w:rPr>
-              <w:t xml:space="preserve"> </w:t>
-            </w:r>
-            <w:proofErr w:type="spellStart"/>
-            <w:r>
-              <w:rPr>
-                <w:rFonts w:ascii="inherit" w:eastAsia="Times New Roman" w:hAnsi="inherit" w:cs="Helvetica"/>
-                <w:color w:val="4F4F4F"/>
-                <w:sz w:val="23"/>
-                <w:szCs w:val="23"/>
-                <w:lang w:val="de-DE"/>
-              </w:rPr>
-              <w:t>lane</w:t>
-            </w:r>
-            <w:proofErr w:type="spellEnd"/>
-            <w:r>
-              <w:rPr>
-                <w:rFonts w:ascii="inherit" w:eastAsia="Times New Roman" w:hAnsi="inherit" w:cs="Helvetica"/>
-                <w:color w:val="4F4F4F"/>
-                <w:sz w:val="23"/>
-                <w:szCs w:val="23"/>
-                <w:lang w:val="de-DE"/>
-              </w:rPr>
-              <w:t xml:space="preserve"> </w:t>
-            </w:r>
-            <w:proofErr w:type="spellStart"/>
-            <w:r>
-              <w:rPr>
-                <w:rFonts w:ascii="inherit" w:eastAsia="Times New Roman" w:hAnsi="inherit" w:cs="Helvetica"/>
-                <w:color w:val="4F4F4F"/>
-                <w:sz w:val="23"/>
-                <w:szCs w:val="23"/>
-                <w:lang w:val="de-DE"/>
-              </w:rPr>
-              <w:t>departure</w:t>
-            </w:r>
-            <w:proofErr w:type="spellEnd"/>
-            <w:r>
-              <w:rPr>
-                <w:rFonts w:ascii="inherit" w:eastAsia="Times New Roman" w:hAnsi="inherit" w:cs="Helvetica"/>
-                <w:color w:val="4F4F4F"/>
-                <w:sz w:val="23"/>
-                <w:szCs w:val="23"/>
-                <w:lang w:val="de-DE"/>
-              </w:rPr>
-              <w:t xml:space="preserve"> </w:t>
-            </w:r>
-            <w:proofErr w:type="spellStart"/>
-            <w:r>
-              <w:rPr>
-                <w:rFonts w:ascii="inherit" w:eastAsia="Times New Roman" w:hAnsi="inherit" w:cs="Helvetica"/>
-                <w:color w:val="4F4F4F"/>
-                <w:sz w:val="23"/>
-                <w:szCs w:val="23"/>
-                <w:lang w:val="de-DE"/>
-              </w:rPr>
-              <w:t>oscillating</w:t>
-            </w:r>
-            <w:proofErr w:type="spellEnd"/>
-            <w:r>
-              <w:rPr>
-                <w:rFonts w:ascii="inherit" w:eastAsia="Times New Roman" w:hAnsi="inherit" w:cs="Helvetica"/>
-                <w:color w:val="4F4F4F"/>
-                <w:sz w:val="23"/>
-                <w:szCs w:val="23"/>
-                <w:lang w:val="de-DE"/>
-              </w:rPr>
-              <w:t xml:space="preserve"> </w:t>
-            </w:r>
-            <w:proofErr w:type="spellStart"/>
-            <w:r>
-              <w:rPr>
-                <w:rFonts w:ascii="inherit" w:eastAsia="Times New Roman" w:hAnsi="inherit" w:cs="Helvetica"/>
-                <w:color w:val="4F4F4F"/>
-                <w:sz w:val="23"/>
-                <w:szCs w:val="23"/>
-                <w:lang w:val="de-DE"/>
-              </w:rPr>
-              <w:t>torque</w:t>
-            </w:r>
-            <w:proofErr w:type="spellEnd"/>
-            <w:r>
-              <w:rPr>
-                <w:rFonts w:ascii="inherit" w:eastAsia="Times New Roman" w:hAnsi="inherit" w:cs="Helvetica"/>
-                <w:color w:val="4F4F4F"/>
-                <w:sz w:val="23"/>
-                <w:szCs w:val="23"/>
-                <w:lang w:val="de-DE"/>
-              </w:rPr>
-              <w:t xml:space="preserve"> </w:t>
-            </w:r>
-            <w:proofErr w:type="spellStart"/>
-            <w:r>
-              <w:rPr>
-                <w:rFonts w:ascii="inherit" w:eastAsia="Times New Roman" w:hAnsi="inherit" w:cs="Helvetica"/>
-                <w:color w:val="4F4F4F"/>
-                <w:sz w:val="23"/>
-                <w:szCs w:val="23"/>
-                <w:lang w:val="de-DE"/>
-              </w:rPr>
-              <w:t>frequency</w:t>
-            </w:r>
-            <w:proofErr w:type="spellEnd"/>
-            <w:r>
-              <w:rPr>
-                <w:rFonts w:ascii="inherit" w:eastAsia="Times New Roman" w:hAnsi="inherit" w:cs="Helvetica"/>
-                <w:color w:val="4F4F4F"/>
-                <w:sz w:val="23"/>
-                <w:szCs w:val="23"/>
-                <w:lang w:val="de-DE"/>
-              </w:rPr>
-              <w:t xml:space="preserve"> </w:t>
-            </w:r>
-            <w:proofErr w:type="spellStart"/>
-            <w:r>
-              <w:rPr>
-                <w:rFonts w:ascii="inherit" w:eastAsia="Times New Roman" w:hAnsi="inherit" w:cs="Helvetica"/>
-                <w:color w:val="4F4F4F"/>
-                <w:sz w:val="23"/>
-                <w:szCs w:val="23"/>
-                <w:lang w:val="de-DE"/>
-              </w:rPr>
-              <w:t>is</w:t>
-            </w:r>
-            <w:proofErr w:type="spellEnd"/>
-            <w:r>
-              <w:rPr>
-                <w:rFonts w:ascii="inherit" w:eastAsia="Times New Roman" w:hAnsi="inherit" w:cs="Helvetica"/>
-                <w:color w:val="4F4F4F"/>
-                <w:sz w:val="23"/>
-                <w:szCs w:val="23"/>
-                <w:lang w:val="de-DE"/>
-              </w:rPr>
-              <w:t xml:space="preserve"> </w:t>
-            </w:r>
-            <w:proofErr w:type="spellStart"/>
-            <w:r>
-              <w:rPr>
-                <w:rFonts w:ascii="inherit" w:eastAsia="Times New Roman" w:hAnsi="inherit" w:cs="Helvetica"/>
-                <w:color w:val="4F4F4F"/>
-                <w:sz w:val="23"/>
-                <w:szCs w:val="23"/>
-                <w:lang w:val="de-DE"/>
-              </w:rPr>
-              <w:t>below</w:t>
-            </w:r>
-            <w:proofErr w:type="spellEnd"/>
-            <w:r>
-              <w:rPr>
-                <w:rFonts w:ascii="inherit" w:eastAsia="Times New Roman" w:hAnsi="inherit" w:cs="Helvetica"/>
-                <w:color w:val="4F4F4F"/>
-                <w:sz w:val="23"/>
-                <w:szCs w:val="23"/>
-                <w:lang w:val="de-DE"/>
-              </w:rPr>
-              <w:t xml:space="preserve"> </w:t>
-            </w:r>
-            <w:proofErr w:type="spellStart"/>
-            <w:r>
-              <w:rPr>
-                <w:rFonts w:ascii="inherit" w:eastAsia="Times New Roman" w:hAnsi="inherit" w:cs="Helvetica"/>
-                <w:color w:val="4F4F4F"/>
-                <w:sz w:val="23"/>
-                <w:szCs w:val="23"/>
-                <w:lang w:val="de-DE"/>
-              </w:rPr>
-              <w:t>Max_Torque_Frequency</w:t>
-            </w:r>
-            <w:proofErr w:type="spellEnd"/>
+              <w:t xml:space="preserve"> shall ensure that the lane departure oscillating torque frequency is below Max_Torque_Frequency</w:t>
+            </w:r>
           </w:p>
           <w:p>
             <w:pPr>
@@ -6573,6 +5358,7 @@
               <w:spacing w:line="240" w:lineRule="auto"/>
             </w:pPr>
             <w:r>
+              <w:lastRenderedPageBreak/>
               <w:t>Requirement</w:t>
             </w:r>
           </w:p>
@@ -6610,9 +5396,9 @@
                 <w:szCs w:val="21"/>
                 <w:shd w:val="clear" w:color="auto" w:fill="FFFFFF"/>
               </w:rPr>
-              <w:t xml:space="preserve">the electronic power steering ECU shall ensure that the lane keeping assistance torque is applied for only </w:t>
-            </w:r>
-            <w:proofErr w:type="spellStart"/>
+              <w:lastRenderedPageBreak/>
+              <w:t xml:space="preserve">the electronic power steering ECU shall ensure that the lane keeping </w:t>
+            </w:r>
             <w:r>
               <w:rPr>
                 <w:rFonts w:ascii="Helvetica" w:hAnsi="Helvetica" w:cs="Helvetica"/>
@@ -6621,9 +5407,9 @@
                 <w:szCs w:val="21"/>
                 <w:shd w:val="clear" w:color="auto" w:fill="FFFFFF"/>
               </w:rPr>
-              <w:t>Max_Duration</w:t>
-            </w:r>
-            <w:proofErr w:type="spellEnd"/>
+              <w:lastRenderedPageBreak/>
+              <w:t>assistance torque is applied for only Max_Duration</w:t>
+            </w:r>
           </w:p>
         </w:tc>
         <w:tc>
@@ -6649,6 +5435,7 @@
               <w:rPr>
                 <w:b/>
               </w:rPr>
+              <w:lastRenderedPageBreak/>
               <w:t>X</w:t>
             </w:r>
           </w:p>
@@ -6965,6 +5752,9 @@
               <w:widowControl w:val="0"/>
               <w:spacing w:line="240" w:lineRule="auto"/>
             </w:pPr>
+            <w:r>
+              <w:t>Turn of functionality</w:t>
+            </w:r>
           </w:p>
         </w:tc>
         <w:tc>
@@ -6983,6 +5773,9 @@
               <w:widowControl w:val="0"/>
               <w:spacing w:line="240" w:lineRule="auto"/>
             </w:pPr>
+            <w:r>
+              <w:t>ECU receives a vibrational torque request beyond the allowed maximum</w:t>
+            </w:r>
           </w:p>
         </w:tc>
         <w:tc>
@@ -7001,6 +5794,9 @@
               <w:widowControl w:val="0"/>
               <w:spacing w:line="240" w:lineRule="auto"/>
             </w:pPr>
+            <w:r>
+              <w:t>yes</w:t>
+            </w:r>
           </w:p>
         </w:tc>
         <w:tc>
@@ -7019,6 +5815,9 @@
               <w:widowControl w:val="0"/>
               <w:spacing w:line="240" w:lineRule="auto"/>
             </w:pPr>
+            <w:r>
+              <w:t>Indication of malfunction via  driver dashboard</w:t>
+            </w:r>
           </w:p>
         </w:tc>
       </w:tr>
@@ -7068,6 +5867,9 @@
               <w:widowControl w:val="0"/>
               <w:spacing w:line="240" w:lineRule="auto"/>
             </w:pPr>
+            <w:r>
+              <w:t>Turn off functionality</w:t>
+            </w:r>
           </w:p>
         </w:tc>
         <w:tc>
@@ -7086,6 +5888,9 @@
               <w:widowControl w:val="0"/>
               <w:spacing w:line="240" w:lineRule="auto"/>
             </w:pPr>
+            <w:r>
+              <w:t>ECU recognizes timeout of drivers interaction for lane keeping</w:t>
+            </w:r>
           </w:p>
         </w:tc>
         <w:tc>
@@ -7104,6 +5909,9 @@
               <w:widowControl w:val="0"/>
               <w:spacing w:line="240" w:lineRule="auto"/>
             </w:pPr>
+            <w:r>
+              <w:t>yes</w:t>
+            </w:r>
           </w:p>
         </w:tc>
         <w:tc>
@@ -7122,6 +5930,9 @@
               <w:widowControl w:val="0"/>
               <w:spacing w:line="240" w:lineRule="auto"/>
             </w:pPr>
+            <w:r>
+              <w:t xml:space="preserve">No automatic lane keeping. Eventually warning notification in drivers dashboard or hint in the manual that driver maintains responsibility for safe operation of the vehicle. </w:t>
+            </w:r>
           </w:p>
         </w:tc>
       </w:tr>

</xml_diff>